<commit_message>
I added some comments and updates to the game guide where I had questions or thought we maybe weren't quite achieving the requirements
</commit_message>
<xml_diff>
--- a/Game_Guide.docx
+++ b/Game_Guide.docx
@@ -101,7 +101,29 @@
           <w:sz w:val="24"/>
           <w:szCs w:val="24"/>
         </w:rPr>
-        <w:t>Players aim to repopulate as many squares as they can with forests. Play ends either when only one player remains controlling the entire board, or when a player chooses to end the game.</w:t>
+        <w:t xml:space="preserve">Players aim to repopulate as many squares as they can with forests. Play ends either when only one player remains </w:t>
+      </w:r>
+      <w:commentRangeStart w:id="0"/>
+      <w:r>
+        <w:rPr>
+          <w:sz w:val="24"/>
+          <w:szCs w:val="24"/>
+        </w:rPr>
+        <w:t>controlling the entire board</w:t>
+      </w:r>
+      <w:commentRangeEnd w:id="0"/>
+      <w:r>
+        <w:rPr>
+          <w:rStyle w:val="CommentReference"/>
+        </w:rPr>
+        <w:commentReference w:id="0"/>
+      </w:r>
+      <w:r>
+        <w:rPr>
+          <w:sz w:val="24"/>
+          <w:szCs w:val="24"/>
+        </w:rPr>
+        <w:t>, or when a player chooses to end the game.</w:t>
       </w:r>
     </w:p>
     <w:p>
@@ -129,18 +151,30 @@
           <w:numId w:val="1"/>
         </w:numPr>
         <w:rPr>
+          <w:moveTo w:id="1" w:author="Nicola Stirling" w:date="2022-02-06T20:18:00Z"/>
           <w:sz w:val="24"/>
           <w:szCs w:val="24"/>
           <w:u w:val="single"/>
         </w:rPr>
       </w:pPr>
-      <w:r>
-        <w:rPr>
-          <w:sz w:val="24"/>
-          <w:szCs w:val="24"/>
-          <w:u w:val="single"/>
-        </w:rPr>
-        <w:t>Forest Squares</w:t>
+      <w:moveToRangeStart w:id="2" w:author="Nicola Stirling" w:date="2022-02-06T20:18:00Z" w:name="move95071132"/>
+      <w:commentRangeStart w:id="3"/>
+      <w:moveTo w:id="4" w:author="Nicola Stirling" w:date="2022-02-06T20:18:00Z">
+        <w:r>
+          <w:rPr>
+            <w:sz w:val="24"/>
+            <w:szCs w:val="24"/>
+            <w:u w:val="single"/>
+          </w:rPr>
+          <w:t>Sacred Alder Square</w:t>
+        </w:r>
+      </w:moveTo>
+      <w:commentRangeEnd w:id="3"/>
+      <w:r>
+        <w:rPr>
+          <w:rStyle w:val="CommentReference"/>
+        </w:rPr>
+        <w:commentReference w:id="3"/>
       </w:r>
     </w:p>
     <w:p>
@@ -151,18 +185,27 @@
           <w:numId w:val="1"/>
         </w:numPr>
         <w:rPr>
-          <w:sz w:val="24"/>
-          <w:szCs w:val="24"/>
-          <w:u w:val="single"/>
-        </w:rPr>
-      </w:pPr>
-      <w:r>
-        <w:rPr>
-          <w:sz w:val="24"/>
-          <w:szCs w:val="24"/>
-        </w:rPr>
-        <w:t>Each forest square is desolate at the beginning of the game.</w:t>
-      </w:r>
+          <w:moveTo w:id="5" w:author="Nicola Stirling" w:date="2022-02-06T20:18:00Z"/>
+          <w:sz w:val="24"/>
+          <w:szCs w:val="24"/>
+        </w:rPr>
+      </w:pPr>
+      <w:moveTo w:id="6" w:author="Nicola Stirling" w:date="2022-02-06T20:18:00Z">
+        <w:r>
+          <w:rPr>
+            <w:sz w:val="24"/>
+            <w:szCs w:val="24"/>
+          </w:rPr>
+          <w:t>The Sacred Alder square i</w:t>
+        </w:r>
+        <w:r>
+          <w:rPr>
+            <w:sz w:val="24"/>
+            <w:szCs w:val="24"/>
+          </w:rPr>
+          <w:t>s considered the safe resting place of the druids and as such, it is where play begins.</w:t>
+        </w:r>
+      </w:moveTo>
     </w:p>
     <w:p>
       <w:pPr>
@@ -172,25 +215,27 @@
           <w:numId w:val="1"/>
         </w:numPr>
         <w:rPr>
-          <w:sz w:val="24"/>
-          <w:szCs w:val="24"/>
-          <w:u w:val="single"/>
-        </w:rPr>
-      </w:pPr>
-      <w:r>
-        <w:rPr>
-          <w:sz w:val="24"/>
-          <w:szCs w:val="24"/>
-        </w:rPr>
-        <w:t xml:space="preserve">Players can invest the required mana cost to repopulate a square with a forest. That player is then considered to “own” that </w:t>
-      </w:r>
-      <w:r>
-        <w:rPr>
-          <w:sz w:val="24"/>
-          <w:szCs w:val="24"/>
-        </w:rPr>
-        <w:t>square.</w:t>
-      </w:r>
+          <w:moveTo w:id="7" w:author="Nicola Stirling" w:date="2022-02-06T20:18:00Z"/>
+          <w:sz w:val="24"/>
+          <w:szCs w:val="24"/>
+        </w:rPr>
+      </w:pPr>
+      <w:moveTo w:id="8" w:author="Nicola Stirling" w:date="2022-02-06T20:18:00Z">
+        <w:r>
+          <w:rPr>
+            <w:sz w:val="24"/>
+            <w:szCs w:val="24"/>
+          </w:rPr>
+          <w:t xml:space="preserve">After every full rotation of </w:t>
+        </w:r>
+        <w:r>
+          <w:rPr>
+            <w:sz w:val="24"/>
+            <w:szCs w:val="24"/>
+          </w:rPr>
+          <w:t>the board, players are granted 100 mana as they pass the Sacred Alder square to symbolise them restoring their magical energy in their sanctuary.</w:t>
+        </w:r>
+      </w:moveTo>
     </w:p>
     <w:p>
       <w:pPr>
@@ -200,6 +245,30 @@
           <w:numId w:val="1"/>
         </w:numPr>
         <w:rPr>
+          <w:moveTo w:id="9" w:author="Nicola Stirling" w:date="2022-02-06T20:18:00Z"/>
+          <w:sz w:val="24"/>
+          <w:szCs w:val="24"/>
+        </w:rPr>
+      </w:pPr>
+      <w:moveTo w:id="10" w:author="Nicola Stirling" w:date="2022-02-06T20:18:00Z">
+        <w:r>
+          <w:rPr>
+            <w:sz w:val="24"/>
+            <w:szCs w:val="24"/>
+          </w:rPr>
+          <w:t>Ending your turn on the Sacred Alder square grants a 200-mana bonus instead of the 100 mana for passing by.</w:t>
+        </w:r>
+      </w:moveTo>
+    </w:p>
+    <w:moveToRangeEnd w:id="2"/>
+    <w:p>
+      <w:pPr>
+        <w:pStyle w:val="ListParagraph"/>
+        <w:numPr>
+          <w:ilvl w:val="0"/>
+          <w:numId w:val="1"/>
+        </w:numPr>
+        <w:rPr>
           <w:sz w:val="24"/>
           <w:szCs w:val="24"/>
           <w:u w:val="single"/>
@@ -209,24 +278,9 @@
         <w:rPr>
           <w:sz w:val="24"/>
           <w:szCs w:val="24"/>
-        </w:rPr>
-        <w:t xml:space="preserve">Once a player owns all forest squares </w:t>
-      </w:r>
-      <w:proofErr w:type="gramStart"/>
-      <w:r>
-        <w:rPr>
-          <w:sz w:val="24"/>
-          <w:szCs w:val="24"/>
-        </w:rPr>
-        <w:t>in a given</w:t>
-      </w:r>
-      <w:proofErr w:type="gramEnd"/>
-      <w:r>
-        <w:rPr>
-          <w:sz w:val="24"/>
-          <w:szCs w:val="24"/>
-        </w:rPr>
-        <w:t xml:space="preserve"> section, they can upgrade the forests therein for that square’s given mana cost.</w:t>
+          <w:u w:val="single"/>
+        </w:rPr>
+        <w:t>Forest Squares</w:t>
       </w:r>
     </w:p>
     <w:p>
@@ -237,6 +291,607 @@
           <w:numId w:val="1"/>
         </w:numPr>
         <w:rPr>
+          <w:ins w:id="11" w:author="Nicola Stirling" w:date="2022-02-06T20:21:00Z"/>
+          <w:sz w:val="24"/>
+          <w:szCs w:val="24"/>
+          <w:rPrChange w:id="12" w:author="Nicola Stirling" w:date="2022-02-06T20:22:00Z">
+            <w:rPr>
+              <w:ins w:id="13" w:author="Nicola Stirling" w:date="2022-02-06T20:21:00Z"/>
+              <w:sz w:val="24"/>
+              <w:szCs w:val="24"/>
+              <w:u w:val="single"/>
+            </w:rPr>
+          </w:rPrChange>
+        </w:rPr>
+      </w:pPr>
+      <w:ins w:id="14" w:author="Nicola Stirling" w:date="2022-02-06T20:16:00Z">
+        <w:r>
+          <w:rPr>
+            <w:sz w:val="24"/>
+            <w:szCs w:val="24"/>
+            <w:rPrChange w:id="15" w:author="Nicola Stirling" w:date="2022-02-06T20:22:00Z">
+              <w:rPr>
+                <w:sz w:val="24"/>
+                <w:szCs w:val="24"/>
+                <w:u w:val="single"/>
+              </w:rPr>
+            </w:rPrChange>
+          </w:rPr>
+          <w:t>There are 4 forests, 2 occupy</w:t>
+        </w:r>
+      </w:ins>
+      <w:ins w:id="16" w:author="Nicola Stirling" w:date="2022-02-06T20:17:00Z">
+        <w:r>
+          <w:rPr>
+            <w:sz w:val="24"/>
+            <w:szCs w:val="24"/>
+            <w:rPrChange w:id="17" w:author="Nicola Stirling" w:date="2022-02-06T20:22:00Z">
+              <w:rPr>
+                <w:sz w:val="24"/>
+                <w:szCs w:val="24"/>
+                <w:u w:val="single"/>
+              </w:rPr>
+            </w:rPrChange>
+          </w:rPr>
+          <w:t xml:space="preserve"> 3 squares and 2 occupy 2 squares.</w:t>
+        </w:r>
+      </w:ins>
+    </w:p>
+    <w:p>
+      <w:pPr>
+        <w:pStyle w:val="ListParagraph"/>
+        <w:numPr>
+          <w:ilvl w:val="1"/>
+          <w:numId w:val="1"/>
+        </w:numPr>
+        <w:rPr>
+          <w:sz w:val="24"/>
+          <w:szCs w:val="24"/>
+          <w:u w:val="single"/>
+        </w:rPr>
+      </w:pPr>
+      <w:r>
+        <w:rPr>
+          <w:sz w:val="24"/>
+          <w:szCs w:val="24"/>
+        </w:rPr>
+        <w:t>Each forest square is desolate at the beginning of the game.</w:t>
+      </w:r>
+    </w:p>
+    <w:p>
+      <w:pPr>
+        <w:pStyle w:val="ListParagraph"/>
+        <w:numPr>
+          <w:ilvl w:val="1"/>
+          <w:numId w:val="1"/>
+        </w:numPr>
+        <w:rPr>
+          <w:ins w:id="18" w:author="Nicola Stirling" w:date="2022-02-06T20:22:00Z"/>
+          <w:sz w:val="24"/>
+          <w:szCs w:val="24"/>
+          <w:u w:val="single"/>
+          <w:rPrChange w:id="19" w:author="Nicola Stirling" w:date="2022-02-06T20:22:00Z">
+            <w:rPr>
+              <w:ins w:id="20" w:author="Nicola Stirling" w:date="2022-02-06T20:22:00Z"/>
+              <w:sz w:val="24"/>
+              <w:szCs w:val="24"/>
+            </w:rPr>
+          </w:rPrChange>
+        </w:rPr>
+      </w:pPr>
+      <w:r>
+        <w:rPr>
+          <w:sz w:val="24"/>
+          <w:szCs w:val="24"/>
+        </w:rPr>
+        <w:t xml:space="preserve">Players can invest the required mana cost </w:t>
+      </w:r>
+      <w:del w:id="21" w:author="Nicola Stirling" w:date="2022-02-06T20:24:00Z">
+        <w:r>
+          <w:rPr>
+            <w:sz w:val="24"/>
+            <w:szCs w:val="24"/>
+          </w:rPr>
+          <w:delText>to repopulate</w:delText>
+        </w:r>
+      </w:del>
+      <w:ins w:id="22" w:author="Nicola Stirling" w:date="2022-02-06T20:24:00Z">
+        <w:r>
+          <w:rPr>
+            <w:sz w:val="24"/>
+            <w:szCs w:val="24"/>
+          </w:rPr>
+          <w:t xml:space="preserve">to </w:t>
+        </w:r>
+        <w:commentRangeStart w:id="23"/>
+        <w:r>
+          <w:rPr>
+            <w:sz w:val="24"/>
+            <w:szCs w:val="24"/>
+          </w:rPr>
+          <w:t>acquire</w:t>
+        </w:r>
+      </w:ins>
+      <w:commentRangeEnd w:id="23"/>
+      <w:ins w:id="24" w:author="Nicola Stirling" w:date="2022-02-06T20:27:00Z">
+        <w:r>
+          <w:rPr>
+            <w:rStyle w:val="CommentReference"/>
+          </w:rPr>
+          <w:commentReference w:id="23"/>
+        </w:r>
+      </w:ins>
+      <w:r>
+        <w:rPr>
+          <w:sz w:val="24"/>
+          <w:szCs w:val="24"/>
+        </w:rPr>
+        <w:t xml:space="preserve"> a square with</w:t>
+      </w:r>
+      <w:ins w:id="25" w:author="Nicola Stirling" w:date="2022-02-06T20:25:00Z">
+        <w:r>
+          <w:rPr>
+            <w:sz w:val="24"/>
+            <w:szCs w:val="24"/>
+          </w:rPr>
+          <w:t>in</w:t>
+        </w:r>
+      </w:ins>
+      <w:r>
+        <w:rPr>
+          <w:sz w:val="24"/>
+          <w:szCs w:val="24"/>
+        </w:rPr>
+        <w:t xml:space="preserve"> a forest. That player is then considered to “own” that </w:t>
+      </w:r>
+      <w:r>
+        <w:rPr>
+          <w:sz w:val="24"/>
+          <w:szCs w:val="24"/>
+        </w:rPr>
+        <w:t>square.</w:t>
+      </w:r>
+    </w:p>
+    <w:p>
+      <w:pPr>
+        <w:pStyle w:val="ListParagraph"/>
+        <w:numPr>
+          <w:ilvl w:val="1"/>
+          <w:numId w:val="1"/>
+        </w:numPr>
+        <w:rPr>
+          <w:sz w:val="24"/>
+          <w:szCs w:val="24"/>
+          <w:u w:val="single"/>
+        </w:rPr>
+      </w:pPr>
+      <w:commentRangeStart w:id="26"/>
+      <w:ins w:id="27" w:author="Nicola Stirling" w:date="2022-02-06T20:22:00Z">
+        <w:r>
+          <w:rPr>
+            <w:sz w:val="24"/>
+            <w:szCs w:val="24"/>
+          </w:rPr>
+          <w:t>The cost to own</w:t>
+        </w:r>
+      </w:ins>
+      <w:ins w:id="28" w:author="Nicola Stirling" w:date="2022-02-06T20:23:00Z">
+        <w:r>
+          <w:rPr>
+            <w:sz w:val="24"/>
+            <w:szCs w:val="24"/>
+          </w:rPr>
+          <w:t xml:space="preserve"> a square varies depending on the forest it is part of.</w:t>
+        </w:r>
+        <w:commentRangeEnd w:id="26"/>
+        <w:r>
+          <w:rPr>
+            <w:rStyle w:val="CommentReference"/>
+          </w:rPr>
+          <w:commentReference w:id="26"/>
+        </w:r>
+      </w:ins>
+    </w:p>
+    <w:p>
+      <w:pPr>
+        <w:pStyle w:val="ListParagraph"/>
+        <w:numPr>
+          <w:ilvl w:val="1"/>
+          <w:numId w:val="1"/>
+        </w:numPr>
+        <w:rPr>
+          <w:ins w:id="29" w:author="Nicola Stirling" w:date="2022-02-06T20:30:00Z"/>
+          <w:sz w:val="24"/>
+          <w:szCs w:val="24"/>
+        </w:rPr>
+      </w:pPr>
+      <w:commentRangeStart w:id="30"/>
+      <w:ins w:id="31" w:author="Nicola Stirling" w:date="2022-02-06T20:25:00Z">
+        <w:r>
+          <w:rPr>
+            <w:sz w:val="24"/>
+            <w:szCs w:val="24"/>
+            <w:rPrChange w:id="32" w:author="Nicola Stirling" w:date="2022-02-06T20:26:00Z">
+              <w:rPr>
+                <w:sz w:val="24"/>
+                <w:szCs w:val="24"/>
+                <w:u w:val="single"/>
+              </w:rPr>
+            </w:rPrChange>
+          </w:rPr>
+          <w:t xml:space="preserve">A </w:t>
+        </w:r>
+      </w:ins>
+      <w:ins w:id="33" w:author="Nicola Stirling" w:date="2022-02-06T20:26:00Z">
+        <w:r>
+          <w:rPr>
+            <w:sz w:val="24"/>
+            <w:szCs w:val="24"/>
+          </w:rPr>
+          <w:t>p</w:t>
+        </w:r>
+      </w:ins>
+      <w:ins w:id="34" w:author="Nicola Stirling" w:date="2022-02-06T20:25:00Z">
+        <w:r>
+          <w:rPr>
+            <w:sz w:val="24"/>
+            <w:szCs w:val="24"/>
+            <w:rPrChange w:id="35" w:author="Nicola Stirling" w:date="2022-02-06T20:26:00Z">
+              <w:rPr>
+                <w:sz w:val="24"/>
+                <w:szCs w:val="24"/>
+                <w:u w:val="single"/>
+              </w:rPr>
+            </w:rPrChange>
+          </w:rPr>
+          <w:t xml:space="preserve">layer must own all the squares </w:t>
+        </w:r>
+      </w:ins>
+      <w:ins w:id="36" w:author="Nicola Stirling" w:date="2022-02-06T20:33:00Z">
+        <w:r>
+          <w:rPr>
+            <w:sz w:val="24"/>
+            <w:szCs w:val="24"/>
+          </w:rPr>
+          <w:t>of</w:t>
+        </w:r>
+      </w:ins>
+      <w:ins w:id="37" w:author="Nicola Stirling" w:date="2022-02-06T20:25:00Z">
+        <w:r>
+          <w:rPr>
+            <w:sz w:val="24"/>
+            <w:szCs w:val="24"/>
+            <w:rPrChange w:id="38" w:author="Nicola Stirling" w:date="2022-02-06T20:26:00Z">
+              <w:rPr>
+                <w:sz w:val="24"/>
+                <w:szCs w:val="24"/>
+                <w:u w:val="single"/>
+              </w:rPr>
+            </w:rPrChange>
+          </w:rPr>
+          <w:t xml:space="preserve"> a forest before they can</w:t>
+        </w:r>
+      </w:ins>
+      <w:ins w:id="39" w:author="Nicola Stirling" w:date="2022-02-06T20:26:00Z">
+        <w:r>
+          <w:rPr>
+            <w:sz w:val="24"/>
+            <w:szCs w:val="24"/>
+            <w:rPrChange w:id="40" w:author="Nicola Stirling" w:date="2022-02-06T20:26:00Z">
+              <w:rPr>
+                <w:sz w:val="24"/>
+                <w:szCs w:val="24"/>
+                <w:u w:val="single"/>
+              </w:rPr>
+            </w:rPrChange>
+          </w:rPr>
+          <w:t xml:space="preserve"> begin repopulating the forest.</w:t>
+        </w:r>
+      </w:ins>
+      <w:commentRangeEnd w:id="30"/>
+      <w:ins w:id="41" w:author="Nicola Stirling" w:date="2022-02-06T20:27:00Z">
+        <w:r>
+          <w:rPr>
+            <w:rStyle w:val="CommentReference"/>
+          </w:rPr>
+          <w:commentReference w:id="30"/>
+        </w:r>
+      </w:ins>
+    </w:p>
+    <w:p>
+      <w:pPr>
+        <w:pStyle w:val="ListParagraph"/>
+        <w:numPr>
+          <w:ilvl w:val="1"/>
+          <w:numId w:val="1"/>
+        </w:numPr>
+        <w:rPr>
+          <w:ins w:id="42" w:author="Nicola Stirling" w:date="2022-02-06T20:25:00Z"/>
+          <w:sz w:val="24"/>
+          <w:szCs w:val="24"/>
+        </w:rPr>
+      </w:pPr>
+      <w:commentRangeStart w:id="43"/>
+      <w:ins w:id="44" w:author="Nicola Stirling" w:date="2022-02-06T20:30:00Z">
+        <w:r>
+          <w:rPr>
+            <w:sz w:val="24"/>
+            <w:szCs w:val="24"/>
+          </w:rPr>
+          <w:t>O</w:t>
+        </w:r>
+        <w:r>
+          <w:rPr>
+            <w:sz w:val="24"/>
+            <w:szCs w:val="24"/>
+          </w:rPr>
+          <w:t xml:space="preserve">n </w:t>
+        </w:r>
+        <w:r>
+          <w:rPr>
+            <w:sz w:val="24"/>
+            <w:szCs w:val="24"/>
+          </w:rPr>
+          <w:t xml:space="preserve">the </w:t>
+        </w:r>
+      </w:ins>
+      <w:ins w:id="45" w:author="Nicola Stirling" w:date="2022-02-06T20:31:00Z">
+        <w:r>
+          <w:rPr>
+            <w:sz w:val="24"/>
+            <w:szCs w:val="24"/>
+          </w:rPr>
+          <w:t>player's</w:t>
+        </w:r>
+      </w:ins>
+      <w:ins w:id="46" w:author="Nicola Stirling" w:date="2022-02-06T20:30:00Z">
+        <w:r>
+          <w:rPr>
+            <w:sz w:val="24"/>
+            <w:szCs w:val="24"/>
+          </w:rPr>
+          <w:t xml:space="preserve"> turn</w:t>
+        </w:r>
+      </w:ins>
+      <w:ins w:id="47" w:author="Nicola Stirling" w:date="2022-02-06T20:31:00Z">
+        <w:r>
+          <w:rPr>
+            <w:sz w:val="24"/>
+            <w:szCs w:val="24"/>
+          </w:rPr>
+          <w:t>, the player</w:t>
+        </w:r>
+      </w:ins>
+      <w:ins w:id="48" w:author="Nicola Stirling" w:date="2022-02-06T20:30:00Z">
+        <w:r>
+          <w:rPr>
+            <w:sz w:val="24"/>
+            <w:szCs w:val="24"/>
+          </w:rPr>
+          <w:t xml:space="preserve"> can </w:t>
+        </w:r>
+      </w:ins>
+      <w:ins w:id="49" w:author="Nicola Stirling" w:date="2022-02-06T20:34:00Z">
+        <w:r>
+          <w:rPr>
+            <w:sz w:val="24"/>
+            <w:szCs w:val="24"/>
+          </w:rPr>
+          <w:t>repopulate</w:t>
+        </w:r>
+      </w:ins>
+      <w:ins w:id="50" w:author="Nicola Stirling" w:date="2022-02-06T20:30:00Z">
+        <w:r>
+          <w:rPr>
+            <w:sz w:val="24"/>
+            <w:szCs w:val="24"/>
+          </w:rPr>
+          <w:t xml:space="preserve"> </w:t>
+        </w:r>
+      </w:ins>
+      <w:ins w:id="51" w:author="Nicola Stirling" w:date="2022-02-06T20:34:00Z">
+        <w:r>
+          <w:rPr>
+            <w:sz w:val="24"/>
+            <w:szCs w:val="24"/>
+          </w:rPr>
+          <w:t>the</w:t>
+        </w:r>
+      </w:ins>
+      <w:ins w:id="52" w:author="Nicola Stirling" w:date="2022-02-06T20:30:00Z">
+        <w:r>
+          <w:rPr>
+            <w:sz w:val="24"/>
+            <w:szCs w:val="24"/>
+          </w:rPr>
+          <w:t xml:space="preserve"> f</w:t>
+        </w:r>
+      </w:ins>
+      <w:ins w:id="53" w:author="Nicola Stirling" w:date="2022-02-06T20:33:00Z">
+        <w:r>
+          <w:rPr>
+            <w:sz w:val="24"/>
+            <w:szCs w:val="24"/>
+          </w:rPr>
+          <w:t>orest</w:t>
+        </w:r>
+      </w:ins>
+      <w:ins w:id="54" w:author="Nicola Stirling" w:date="2022-02-06T20:30:00Z">
+        <w:r>
+          <w:rPr>
+            <w:sz w:val="24"/>
+            <w:szCs w:val="24"/>
+          </w:rPr>
+          <w:t xml:space="preserve"> that </w:t>
+        </w:r>
+      </w:ins>
+      <w:ins w:id="55" w:author="Nicola Stirling" w:date="2022-02-06T20:31:00Z">
+        <w:r>
+          <w:rPr>
+            <w:sz w:val="24"/>
+            <w:szCs w:val="24"/>
+          </w:rPr>
+          <w:t>they</w:t>
+        </w:r>
+      </w:ins>
+      <w:ins w:id="56" w:author="Nicola Stirling" w:date="2022-02-06T20:30:00Z">
+        <w:r>
+          <w:rPr>
+            <w:sz w:val="24"/>
+            <w:szCs w:val="24"/>
+          </w:rPr>
+          <w:t xml:space="preserve"> </w:t>
+        </w:r>
+      </w:ins>
+      <w:ins w:id="57" w:author="Nicola Stirling" w:date="2022-02-06T20:33:00Z">
+        <w:r>
+          <w:rPr>
+            <w:sz w:val="24"/>
+            <w:szCs w:val="24"/>
+          </w:rPr>
+          <w:t>o</w:t>
+        </w:r>
+      </w:ins>
+      <w:ins w:id="58" w:author="Nicola Stirling" w:date="2022-02-06T20:30:00Z">
+        <w:r>
+          <w:rPr>
+            <w:sz w:val="24"/>
+            <w:szCs w:val="24"/>
+          </w:rPr>
+          <w:t xml:space="preserve">wn even if </w:t>
+        </w:r>
+      </w:ins>
+      <w:ins w:id="59" w:author="Nicola Stirling" w:date="2022-02-06T20:31:00Z">
+        <w:r>
+          <w:rPr>
+            <w:sz w:val="24"/>
+            <w:szCs w:val="24"/>
+          </w:rPr>
+          <w:t>they are</w:t>
+        </w:r>
+      </w:ins>
+      <w:ins w:id="60" w:author="Nicola Stirling" w:date="2022-02-06T20:30:00Z">
+        <w:r>
+          <w:rPr>
+            <w:sz w:val="24"/>
+            <w:szCs w:val="24"/>
+          </w:rPr>
+          <w:t xml:space="preserve"> not positioned on that area</w:t>
+        </w:r>
+      </w:ins>
+      <w:ins w:id="61" w:author="Nicola Stirling" w:date="2022-02-06T20:31:00Z">
+        <w:r>
+          <w:rPr>
+            <w:sz w:val="24"/>
+            <w:szCs w:val="24"/>
+          </w:rPr>
+          <w:t>.</w:t>
+        </w:r>
+        <w:commentRangeEnd w:id="43"/>
+        <w:r>
+          <w:rPr>
+            <w:rStyle w:val="CommentReference"/>
+          </w:rPr>
+          <w:commentReference w:id="43"/>
+        </w:r>
+      </w:ins>
+    </w:p>
+    <w:p>
+      <w:pPr>
+        <w:pStyle w:val="ListParagraph"/>
+        <w:numPr>
+          <w:ilvl w:val="1"/>
+          <w:numId w:val="1"/>
+        </w:numPr>
+        <w:rPr>
+          <w:sz w:val="24"/>
+          <w:szCs w:val="24"/>
+          <w:u w:val="single"/>
+        </w:rPr>
+      </w:pPr>
+      <w:commentRangeStart w:id="62"/>
+      <w:r>
+        <w:rPr>
+          <w:sz w:val="24"/>
+          <w:szCs w:val="24"/>
+        </w:rPr>
+        <w:t xml:space="preserve">Once a player </w:t>
+      </w:r>
+      <w:del w:id="63" w:author="Nicola Stirling" w:date="2022-02-06T20:33:00Z">
+        <w:r>
+          <w:rPr>
+            <w:sz w:val="24"/>
+            <w:szCs w:val="24"/>
+          </w:rPr>
+          <w:delText>owns all forest squares in a given section</w:delText>
+        </w:r>
+      </w:del>
+      <w:ins w:id="64" w:author="Nicola Stirling" w:date="2022-02-06T20:33:00Z">
+        <w:r>
+          <w:rPr>
+            <w:sz w:val="24"/>
+            <w:szCs w:val="24"/>
+          </w:rPr>
+          <w:t xml:space="preserve">has made 3 </w:t>
+        </w:r>
+      </w:ins>
+      <w:ins w:id="65" w:author="Nicola Stirling" w:date="2022-02-06T20:35:00Z">
+        <w:r>
+          <w:rPr>
+            <w:sz w:val="24"/>
+            <w:szCs w:val="24"/>
+          </w:rPr>
+          <w:t>repopulations</w:t>
+        </w:r>
+      </w:ins>
+      <w:ins w:id="66" w:author="Nicola Stirling" w:date="2022-02-06T20:33:00Z">
+        <w:r>
+          <w:rPr>
+            <w:sz w:val="24"/>
+            <w:szCs w:val="24"/>
+          </w:rPr>
+          <w:t xml:space="preserve"> to their forest</w:t>
+        </w:r>
+      </w:ins>
+      <w:r>
+        <w:rPr>
+          <w:sz w:val="24"/>
+          <w:szCs w:val="24"/>
+        </w:rPr>
+        <w:t>, they can upgrade the forest</w:t>
+      </w:r>
+      <w:del w:id="67" w:author="Nicola Stirling" w:date="2022-02-06T20:35:00Z">
+        <w:r>
+          <w:rPr>
+            <w:sz w:val="24"/>
+            <w:szCs w:val="24"/>
+          </w:rPr>
+          <w:delText>s</w:delText>
+        </w:r>
+      </w:del>
+      <w:r>
+        <w:rPr>
+          <w:sz w:val="24"/>
+          <w:szCs w:val="24"/>
+        </w:rPr>
+        <w:t xml:space="preserve"> therein for that square’s given mana cost.</w:t>
+      </w:r>
+      <w:commentRangeEnd w:id="62"/>
+      <w:r>
+        <w:rPr>
+          <w:rStyle w:val="CommentReference"/>
+        </w:rPr>
+        <w:commentReference w:id="62"/>
+      </w:r>
+    </w:p>
+    <w:p>
+      <w:pPr>
+        <w:pStyle w:val="ListParagraph"/>
+        <w:numPr>
+          <w:ilvl w:val="1"/>
+          <w:numId w:val="1"/>
+        </w:numPr>
+        <w:rPr>
           <w:sz w:val="24"/>
           <w:szCs w:val="24"/>
           <w:u w:val="single"/>
@@ -272,35 +927,39 @@
           <w:numId w:val="1"/>
         </w:numPr>
         <w:rPr>
+          <w:moveFrom w:id="68" w:author="Nicola Stirling" w:date="2022-02-06T20:18:00Z"/>
           <w:sz w:val="24"/>
           <w:szCs w:val="24"/>
           <w:u w:val="single"/>
         </w:rPr>
       </w:pPr>
-      <w:r>
-        <w:rPr>
-          <w:sz w:val="24"/>
-          <w:szCs w:val="24"/>
-          <w:u w:val="single"/>
-        </w:rPr>
-        <w:t>S</w:t>
-      </w:r>
-      <w:r>
-        <w:rPr>
-          <w:sz w:val="24"/>
-          <w:szCs w:val="24"/>
-          <w:u w:val="single"/>
-        </w:rPr>
-        <w:t>acred Alder</w:t>
-      </w:r>
-      <w:r>
-        <w:rPr>
-          <w:sz w:val="24"/>
-          <w:szCs w:val="24"/>
-          <w:u w:val="single"/>
-        </w:rPr>
-        <w:t xml:space="preserve"> Square</w:t>
-      </w:r>
+      <w:moveFromRangeStart w:id="69" w:author="Nicola Stirling" w:date="2022-02-06T20:18:00Z" w:name="move95071132"/>
+      <w:moveFrom w:id="70" w:author="Nicola Stirling" w:date="2022-02-06T20:18:00Z">
+        <w:r>
+          <w:rPr>
+            <w:sz w:val="24"/>
+            <w:szCs w:val="24"/>
+            <w:u w:val="single"/>
+          </w:rPr>
+          <w:t>S</w:t>
+        </w:r>
+        <w:r>
+          <w:rPr>
+            <w:sz w:val="24"/>
+            <w:szCs w:val="24"/>
+            <w:u w:val="single"/>
+          </w:rPr>
+          <w:t>acred Alder</w:t>
+        </w:r>
+        <w:r>
+          <w:rPr>
+            <w:sz w:val="24"/>
+            <w:szCs w:val="24"/>
+            <w:u w:val="single"/>
+          </w:rPr>
+          <w:t xml:space="preserve"> Square</w:t>
+        </w:r>
+      </w:moveFrom>
     </w:p>
     <w:p>
       <w:pPr>
@@ -310,24 +969,27 @@
           <w:numId w:val="1"/>
         </w:numPr>
         <w:rPr>
-          <w:sz w:val="24"/>
-          <w:szCs w:val="24"/>
-        </w:rPr>
-      </w:pPr>
-      <w:r>
-        <w:rPr>
-          <w:sz w:val="24"/>
-          <w:szCs w:val="24"/>
-        </w:rPr>
-        <w:t>The Sacred Alder square i</w:t>
-      </w:r>
-      <w:r>
-        <w:rPr>
-          <w:sz w:val="24"/>
-          <w:szCs w:val="24"/>
-        </w:rPr>
-        <w:t>s considered the safe resting place of the druids and as such, it is where play begins.</w:t>
-      </w:r>
+          <w:moveFrom w:id="71" w:author="Nicola Stirling" w:date="2022-02-06T20:18:00Z"/>
+          <w:sz w:val="24"/>
+          <w:szCs w:val="24"/>
+        </w:rPr>
+      </w:pPr>
+      <w:moveFrom w:id="72" w:author="Nicola Stirling" w:date="2022-02-06T20:18:00Z">
+        <w:r>
+          <w:rPr>
+            <w:sz w:val="24"/>
+            <w:szCs w:val="24"/>
+          </w:rPr>
+          <w:t>The Sacred Alder square i</w:t>
+        </w:r>
+        <w:r>
+          <w:rPr>
+            <w:sz w:val="24"/>
+            <w:szCs w:val="24"/>
+          </w:rPr>
+          <w:t>s considered the safe resting place of the druids and as such, it is where play begins.</w:t>
+        </w:r>
+      </w:moveFrom>
     </w:p>
     <w:p>
       <w:pPr>
@@ -337,45 +999,48 @@
           <w:numId w:val="1"/>
         </w:numPr>
         <w:rPr>
-          <w:sz w:val="24"/>
-          <w:szCs w:val="24"/>
-        </w:rPr>
-      </w:pPr>
-      <w:r>
-        <w:rPr>
-          <w:sz w:val="24"/>
-          <w:szCs w:val="24"/>
-        </w:rPr>
-        <w:t xml:space="preserve">After every full rotation of </w:t>
-      </w:r>
-      <w:r>
-        <w:rPr>
-          <w:sz w:val="24"/>
-          <w:szCs w:val="24"/>
-        </w:rPr>
-        <w:t xml:space="preserve">the board, players are granted </w:t>
-      </w:r>
-      <w:r>
-        <w:rPr>
-          <w:sz w:val="24"/>
-          <w:szCs w:val="24"/>
-        </w:rPr>
-        <w:t>100</w:t>
-      </w:r>
-      <w:r>
-        <w:rPr>
-          <w:sz w:val="24"/>
-          <w:szCs w:val="24"/>
-        </w:rPr>
-        <w:t xml:space="preserve"> mana</w:t>
-      </w:r>
-      <w:r>
-        <w:rPr>
-          <w:sz w:val="24"/>
-          <w:szCs w:val="24"/>
-        </w:rPr>
-        <w:t xml:space="preserve"> as they pass the Sacred Alder square to symbolise them restoring their magical energy in their sanctuary.</w:t>
-      </w:r>
+          <w:moveFrom w:id="73" w:author="Nicola Stirling" w:date="2022-02-06T20:18:00Z"/>
+          <w:sz w:val="24"/>
+          <w:szCs w:val="24"/>
+        </w:rPr>
+      </w:pPr>
+      <w:moveFrom w:id="74" w:author="Nicola Stirling" w:date="2022-02-06T20:18:00Z">
+        <w:r>
+          <w:rPr>
+            <w:sz w:val="24"/>
+            <w:szCs w:val="24"/>
+          </w:rPr>
+          <w:t xml:space="preserve">After every full rotation of </w:t>
+        </w:r>
+        <w:r>
+          <w:rPr>
+            <w:sz w:val="24"/>
+            <w:szCs w:val="24"/>
+          </w:rPr>
+          <w:t xml:space="preserve">the board, players are granted </w:t>
+        </w:r>
+        <w:r>
+          <w:rPr>
+            <w:sz w:val="24"/>
+            <w:szCs w:val="24"/>
+          </w:rPr>
+          <w:t>100</w:t>
+        </w:r>
+        <w:r>
+          <w:rPr>
+            <w:sz w:val="24"/>
+            <w:szCs w:val="24"/>
+          </w:rPr>
+          <w:t xml:space="preserve"> mana</w:t>
+        </w:r>
+        <w:r>
+          <w:rPr>
+            <w:sz w:val="24"/>
+            <w:szCs w:val="24"/>
+          </w:rPr>
+          <w:t xml:space="preserve"> as they pass the Sacred Alder square to symbolise them restoring their magical energy in their sanctuary.</w:t>
+        </w:r>
+      </w:moveFrom>
     </w:p>
     <w:p>
       <w:pPr>
@@ -385,24 +1050,27 @@
           <w:numId w:val="1"/>
         </w:numPr>
         <w:rPr>
-          <w:sz w:val="24"/>
-          <w:szCs w:val="24"/>
-        </w:rPr>
-      </w:pPr>
-      <w:r>
-        <w:rPr>
-          <w:sz w:val="24"/>
-          <w:szCs w:val="24"/>
-        </w:rPr>
-        <w:t xml:space="preserve">Ending your turn on the Sacred Alder square grants a </w:t>
-      </w:r>
-      <w:r>
-        <w:rPr>
-          <w:sz w:val="24"/>
-          <w:szCs w:val="24"/>
-        </w:rPr>
-        <w:t>200-mana bonus instead of the 100 mana for passing by.</w:t>
-      </w:r>
+          <w:moveFrom w:id="75" w:author="Nicola Stirling" w:date="2022-02-06T20:18:00Z"/>
+          <w:sz w:val="24"/>
+          <w:szCs w:val="24"/>
+        </w:rPr>
+      </w:pPr>
+      <w:moveFrom w:id="76" w:author="Nicola Stirling" w:date="2022-02-06T20:18:00Z">
+        <w:r>
+          <w:rPr>
+            <w:sz w:val="24"/>
+            <w:szCs w:val="24"/>
+          </w:rPr>
+          <w:t xml:space="preserve">Ending your turn on the Sacred Alder square grants a </w:t>
+        </w:r>
+        <w:r>
+          <w:rPr>
+            <w:sz w:val="24"/>
+            <w:szCs w:val="24"/>
+          </w:rPr>
+          <w:t>200-mana bonus instead of the 100 mana for passing by.</w:t>
+        </w:r>
+      </w:moveFrom>
     </w:p>
     <w:p>
       <w:pPr>
@@ -416,13 +1084,16 @@
           <w:szCs w:val="24"/>
         </w:rPr>
       </w:pPr>
-      <w:r>
-        <w:rPr>
-          <w:sz w:val="24"/>
-          <w:szCs w:val="24"/>
-        </w:rPr>
-        <w:t xml:space="preserve"> </w:t>
-      </w:r>
+      <w:moveFrom w:id="77" w:author="Nicola Stirling" w:date="2022-02-06T20:18:00Z">
+        <w:r>
+          <w:rPr>
+            <w:sz w:val="24"/>
+            <w:szCs w:val="24"/>
+          </w:rPr>
+          <w:t xml:space="preserve"> </w:t>
+        </w:r>
+      </w:moveFrom>
+      <w:moveFromRangeEnd w:id="69"/>
       <w:r>
         <w:rPr>
           <w:sz w:val="24"/>
@@ -482,28 +1153,21 @@
           <w:szCs w:val="24"/>
         </w:rPr>
       </w:pPr>
-      <w:r>
-        <w:rPr>
-          <w:sz w:val="24"/>
-          <w:szCs w:val="24"/>
-        </w:rPr>
-        <w:t xml:space="preserve">Upon landing on a desolate, unowned square, players may opt to spend mana to repopulate it with a forest. The cost of that action will be given on the square on which they have landed. This action will become increasingly expensive as players progress around the board. Once a player repopulates a square, they </w:t>
-      </w:r>
-      <w:proofErr w:type="gramStart"/>
-      <w:r>
-        <w:rPr>
-          <w:sz w:val="24"/>
-          <w:szCs w:val="24"/>
-        </w:rPr>
-        <w:t>are considered to be</w:t>
-      </w:r>
-      <w:proofErr w:type="gramEnd"/>
-      <w:r>
-        <w:rPr>
-          <w:sz w:val="24"/>
-          <w:szCs w:val="24"/>
-        </w:rPr>
-        <w:t xml:space="preserve"> that square’s owner.</w:t>
+      <w:commentRangeStart w:id="78"/>
+      <w:r>
+        <w:rPr>
+          <w:sz w:val="24"/>
+          <w:szCs w:val="24"/>
+        </w:rPr>
+        <w:lastRenderedPageBreak/>
+        <w:t>Upon landing on a desolate, unowned square, players may opt to spend mana to repopulate it with a forest. The cost of that action will be given on the square on which they have landed. This action will become increasingly expensive as players progress around the board. Once a player repopulates a square, they are considered to be that square’s owner.</w:t>
+      </w:r>
+      <w:commentRangeEnd w:id="78"/>
+      <w:r>
+        <w:rPr>
+          <w:rStyle w:val="CommentReference"/>
+        </w:rPr>
+        <w:commentReference w:id="78"/>
       </w:r>
     </w:p>
     <w:p>
@@ -523,6 +1187,7 @@
           <w:u w:val="single"/>
         </w:rPr>
       </w:pPr>
+      <w:commentRangeStart w:id="79"/>
       <w:r>
         <w:rPr>
           <w:sz w:val="24"/>
@@ -530,6 +1195,13 @@
           <w:u w:val="single"/>
         </w:rPr>
         <w:t>Upgrading</w:t>
+      </w:r>
+      <w:commentRangeEnd w:id="79"/>
+      <w:r>
+        <w:rPr>
+          <w:rStyle w:val="CommentReference"/>
+        </w:rPr>
+        <w:commentReference w:id="79"/>
       </w:r>
     </w:p>
     <w:p>
@@ -539,10 +1211,19 @@
           <w:ilvl w:val="0"/>
           <w:numId w:val="5"/>
         </w:numPr>
-        <w:rPr>
-          <w:sz w:val="24"/>
-          <w:szCs w:val="24"/>
-        </w:rPr>
+        <w:ind w:hanging="436"/>
+        <w:rPr>
+          <w:sz w:val="24"/>
+          <w:szCs w:val="24"/>
+        </w:rPr>
+        <w:pPrChange w:id="80" w:author="Nicola Stirling" w:date="2022-02-06T20:47:00Z">
+          <w:pPr>
+            <w:pStyle w:val="ListParagraph"/>
+            <w:numPr>
+              <w:numId w:val="5"/>
+            </w:numPr>
+          </w:pPr>
+        </w:pPrChange>
       </w:pPr>
       <w:r>
         <w:rPr>
@@ -559,10 +1240,19 @@
           <w:ilvl w:val="0"/>
           <w:numId w:val="5"/>
         </w:numPr>
-        <w:rPr>
-          <w:sz w:val="24"/>
-          <w:szCs w:val="24"/>
-        </w:rPr>
+        <w:ind w:hanging="436"/>
+        <w:rPr>
+          <w:sz w:val="24"/>
+          <w:szCs w:val="24"/>
+        </w:rPr>
+        <w:pPrChange w:id="81" w:author="Nicola Stirling" w:date="2022-02-06T20:47:00Z">
+          <w:pPr>
+            <w:pStyle w:val="ListParagraph"/>
+            <w:numPr>
+              <w:numId w:val="5"/>
+            </w:numPr>
+          </w:pPr>
+        </w:pPrChange>
       </w:pPr>
       <w:r>
         <w:rPr>
@@ -579,10 +1269,19 @@
           <w:ilvl w:val="0"/>
           <w:numId w:val="5"/>
         </w:numPr>
-        <w:rPr>
-          <w:sz w:val="24"/>
-          <w:szCs w:val="24"/>
-        </w:rPr>
+        <w:ind w:hanging="436"/>
+        <w:rPr>
+          <w:sz w:val="24"/>
+          <w:szCs w:val="24"/>
+        </w:rPr>
+        <w:pPrChange w:id="82" w:author="Nicola Stirling" w:date="2022-02-06T20:47:00Z">
+          <w:pPr>
+            <w:pStyle w:val="ListParagraph"/>
+            <w:numPr>
+              <w:numId w:val="5"/>
+            </w:numPr>
+          </w:pPr>
+        </w:pPrChange>
       </w:pPr>
       <w:r>
         <w:rPr>
@@ -599,10 +1298,19 @@
           <w:ilvl w:val="0"/>
           <w:numId w:val="5"/>
         </w:numPr>
-        <w:rPr>
-          <w:sz w:val="24"/>
-          <w:szCs w:val="24"/>
-        </w:rPr>
+        <w:ind w:hanging="436"/>
+        <w:rPr>
+          <w:sz w:val="24"/>
+          <w:szCs w:val="24"/>
+        </w:rPr>
+        <w:pPrChange w:id="83" w:author="Nicola Stirling" w:date="2022-02-06T20:47:00Z">
+          <w:pPr>
+            <w:pStyle w:val="ListParagraph"/>
+            <w:numPr>
+              <w:numId w:val="5"/>
+            </w:numPr>
+          </w:pPr>
+        </w:pPrChange>
       </w:pPr>
       <w:r>
         <w:rPr>
@@ -619,10 +1327,19 @@
           <w:ilvl w:val="0"/>
           <w:numId w:val="5"/>
         </w:numPr>
-        <w:rPr>
-          <w:sz w:val="24"/>
-          <w:szCs w:val="24"/>
-        </w:rPr>
+        <w:ind w:hanging="436"/>
+        <w:rPr>
+          <w:sz w:val="24"/>
+          <w:szCs w:val="24"/>
+        </w:rPr>
+        <w:pPrChange w:id="84" w:author="Nicola Stirling" w:date="2022-02-06T20:47:00Z">
+          <w:pPr>
+            <w:pStyle w:val="ListParagraph"/>
+            <w:numPr>
+              <w:numId w:val="5"/>
+            </w:numPr>
+          </w:pPr>
+        </w:pPrChange>
       </w:pPr>
       <w:r>
         <w:rPr>
@@ -639,10 +1356,19 @@
           <w:ilvl w:val="0"/>
           <w:numId w:val="5"/>
         </w:numPr>
-        <w:rPr>
-          <w:sz w:val="24"/>
-          <w:szCs w:val="24"/>
-        </w:rPr>
+        <w:ind w:hanging="436"/>
+        <w:rPr>
+          <w:sz w:val="24"/>
+          <w:szCs w:val="24"/>
+        </w:rPr>
+        <w:pPrChange w:id="85" w:author="Nicola Stirling" w:date="2022-02-06T20:47:00Z">
+          <w:pPr>
+            <w:pStyle w:val="ListParagraph"/>
+            <w:numPr>
+              <w:numId w:val="5"/>
+            </w:numPr>
+          </w:pPr>
+        </w:pPrChange>
       </w:pPr>
       <w:r>
         <w:rPr>
@@ -659,10 +1385,19 @@
           <w:ilvl w:val="0"/>
           <w:numId w:val="5"/>
         </w:numPr>
-        <w:rPr>
-          <w:sz w:val="24"/>
-          <w:szCs w:val="24"/>
-        </w:rPr>
+        <w:ind w:hanging="436"/>
+        <w:rPr>
+          <w:sz w:val="24"/>
+          <w:szCs w:val="24"/>
+        </w:rPr>
+        <w:pPrChange w:id="86" w:author="Nicola Stirling" w:date="2022-02-06T20:47:00Z">
+          <w:pPr>
+            <w:pStyle w:val="ListParagraph"/>
+            <w:numPr>
+              <w:numId w:val="5"/>
+            </w:numPr>
+          </w:pPr>
+        </w:pPrChange>
       </w:pPr>
       <w:r>
         <w:rPr>
@@ -679,34 +1414,27 @@
           <w:ilvl w:val="0"/>
           <w:numId w:val="5"/>
         </w:numPr>
+        <w:ind w:hanging="436"/>
         <w:rPr>
           <w:sz w:val="24"/>
           <w:szCs w:val="24"/>
           <w:u w:val="single"/>
         </w:rPr>
-      </w:pPr>
-      <w:r>
-        <w:rPr>
-          <w:sz w:val="24"/>
-          <w:szCs w:val="24"/>
-        </w:rPr>
-        <w:t xml:space="preserve">Upgrade costs are stated on each </w:t>
-      </w:r>
-      <w:proofErr w:type="gramStart"/>
-      <w:r>
-        <w:rPr>
-          <w:sz w:val="24"/>
-          <w:szCs w:val="24"/>
-        </w:rPr>
-        <w:t>tile</w:t>
-      </w:r>
-      <w:proofErr w:type="gramEnd"/>
-      <w:r>
-        <w:rPr>
-          <w:sz w:val="24"/>
-          <w:szCs w:val="24"/>
-        </w:rPr>
-        <w:t xml:space="preserve"> and they vary, dependant on the expanse and expense of each forest.</w:t>
+        <w:pPrChange w:id="87" w:author="Nicola Stirling" w:date="2022-02-06T20:47:00Z">
+          <w:pPr>
+            <w:pStyle w:val="ListParagraph"/>
+            <w:numPr>
+              <w:numId w:val="5"/>
+            </w:numPr>
+          </w:pPr>
+        </w:pPrChange>
+      </w:pPr>
+      <w:r>
+        <w:rPr>
+          <w:sz w:val="24"/>
+          <w:szCs w:val="24"/>
+        </w:rPr>
+        <w:t>Upgrade costs are stated on each tile and they vary, dependant on the expanse and expense of each forest.</w:t>
       </w:r>
     </w:p>
     <w:p>
@@ -760,12 +1488,20 @@
           <w:u w:val="single"/>
         </w:rPr>
       </w:pPr>
+      <w:commentRangeStart w:id="88"/>
       <w:r>
         <w:rPr>
           <w:sz w:val="24"/>
           <w:szCs w:val="24"/>
         </w:rPr>
         <w:t>Each square has a standard mana cost for this independent of other squares within the same group.</w:t>
+      </w:r>
+      <w:commentRangeEnd w:id="88"/>
+      <w:r>
+        <w:rPr>
+          <w:rStyle w:val="CommentReference"/>
+        </w:rPr>
+        <w:commentReference w:id="88"/>
       </w:r>
     </w:p>
     <w:p>
@@ -819,12 +1555,20 @@
           <w:u w:val="single"/>
         </w:rPr>
       </w:pPr>
+      <w:commentRangeStart w:id="89"/>
       <w:r>
         <w:rPr>
           <w:sz w:val="24"/>
           <w:szCs w:val="24"/>
         </w:rPr>
         <w:t>If a player is required to pay mana to another player and cannot afford the cost, they are allowed to return their forests and upgrades for 50% of their initial value to cover the cost. This cannot be done to repopulate new squares or to upgrade existing ones.</w:t>
+      </w:r>
+      <w:commentRangeEnd w:id="89"/>
+      <w:r>
+        <w:rPr>
+          <w:rStyle w:val="CommentReference"/>
+        </w:rPr>
+        <w:commentReference w:id="89"/>
       </w:r>
     </w:p>
     <w:p>
@@ -852,23 +1596,7 @@
           <w:sz w:val="24"/>
           <w:szCs w:val="24"/>
         </w:rPr>
-        <w:t xml:space="preserve">ir mana is </w:t>
-      </w:r>
-      <w:proofErr w:type="gramStart"/>
-      <w:r>
-        <w:rPr>
-          <w:sz w:val="24"/>
-          <w:szCs w:val="24"/>
-        </w:rPr>
-        <w:t>depleted</w:t>
-      </w:r>
-      <w:proofErr w:type="gramEnd"/>
-      <w:r>
-        <w:rPr>
-          <w:sz w:val="24"/>
-          <w:szCs w:val="24"/>
-        </w:rPr>
-        <w:t xml:space="preserve"> and they have lost the game.</w:t>
+        <w:t>ir mana is depleted and they have lost the game.</w:t>
       </w:r>
     </w:p>
     <w:p>
@@ -885,6 +1613,7 @@
           <w:szCs w:val="24"/>
           <w:u w:val="single"/>
         </w:rPr>
+        <w:lastRenderedPageBreak/>
         <w:t>Winning The Game</w:t>
       </w:r>
     </w:p>
@@ -913,7 +1642,22 @@
           <w:sz w:val="24"/>
           <w:szCs w:val="24"/>
         </w:rPr>
-        <w:t>lose all their mana. However, if a game is ended early by request, the player with highest mana value of forests, upgrades and stored mana is the winner.</w:t>
+        <w:t xml:space="preserve">lose all their mana. </w:t>
+      </w:r>
+      <w:commentRangeStart w:id="90"/>
+      <w:r>
+        <w:rPr>
+          <w:sz w:val="24"/>
+          <w:szCs w:val="24"/>
+        </w:rPr>
+        <w:t>However, if a game is ended early by request, the player with highest mana value of forests, upgrades and stored mana is the winner.</w:t>
+      </w:r>
+      <w:commentRangeEnd w:id="90"/>
+      <w:r>
+        <w:rPr>
+          <w:rStyle w:val="CommentReference"/>
+        </w:rPr>
+        <w:commentReference w:id="90"/>
       </w:r>
     </w:p>
     <w:sectPr>
@@ -926,6 +1670,269 @@
 </w:document>
 </file>
 
+<file path=word/comments.xml><?xml version="1.0" encoding="utf-8"?>
+<w:comments xmlns:wpc="http://schemas.microsoft.com/office/word/2010/wordprocessingCanvas" xmlns:cx="http://schemas.microsoft.com/office/drawing/2014/chartex" xmlns:cx1="http://schemas.microsoft.com/office/drawing/2015/9/8/chartex" xmlns:cx2="http://schemas.microsoft.com/office/drawing/2015/10/21/chartex" xmlns:cx3="http://schemas.microsoft.com/office/drawing/2016/5/9/chartex" xmlns:cx4="http://schemas.microsoft.com/office/drawing/2016/5/10/chartex" xmlns:cx5="http://schemas.microsoft.com/office/drawing/2016/5/11/chartex" xmlns:cx6="http://schemas.microsoft.com/office/drawing/2016/5/12/chartex" xmlns:cx7="http://schemas.microsoft.com/office/drawing/2016/5/13/chartex" xmlns:cx8="http://schemas.microsoft.com/office/drawing/2016/5/14/chartex" xmlns:mc="http://schemas.openxmlformats.org/markup-compatibility/2006" xmlns:aink="http://schemas.microsoft.com/office/drawing/2016/ink" xmlns:am3d="http://schemas.microsoft.com/office/drawing/2017/model3d" xmlns:o="urn:schemas-microsoft-com:office:office" xmlns:r="http://schemas.openxmlformats.org/officeDocument/2006/relationships" xmlns:m="http://schemas.openxmlformats.org/officeDocument/2006/math" xmlns:v="urn:schemas-microsoft-com:vml" xmlns:wp14="http://schemas.microsoft.com/office/word/2010/wordprocessingDrawing" xmlns:wp="http://schemas.openxmlformats.org/drawingml/2006/wordprocessingDrawing" xmlns:w10="urn:schemas-microsoft-com:office:word" xmlns:w="http://schemas.openxmlformats.org/wordprocessingml/2006/main" xmlns:w14="http://schemas.microsoft.com/office/word/2010/wordml" xmlns:w15="http://schemas.microsoft.com/office/word/2012/wordml" xmlns:w16cex="http://schemas.microsoft.com/office/word/2018/wordml/cex" xmlns:w16cid="http://schemas.microsoft.com/office/word/2016/wordml/cid" xmlns:w16="http://schemas.microsoft.com/office/word/2018/wordml" xmlns:w16sdtdh="http://schemas.microsoft.com/office/word/2020/wordml/sdtdatahash" xmlns:w16se="http://schemas.microsoft.com/office/word/2015/wordml/symex" xmlns:wpg="http://schemas.microsoft.com/office/word/2010/wordprocessingGroup" xmlns:wpi="http://schemas.microsoft.com/office/word/2010/wordprocessingInk" xmlns:wne="http://schemas.microsoft.com/office/word/2006/wordml" xmlns:wps="http://schemas.microsoft.com/office/word/2010/wordprocessingShape" mc:Ignorable="w14 w15 w16se w16cid w16 w16cex w16sdtdh wp14">
+  <w:comment w:id="0" w:author="Nicola Stirling" w:date="2022-02-06T20:14:00Z" w:initials="NS">
+    <w:p>
+      <w:pPr>
+        <w:pStyle w:val="CommentText"/>
+      </w:pPr>
+      <w:r>
+        <w:rPr>
+          <w:rStyle w:val="CommentReference"/>
+        </w:rPr>
+        <w:annotationRef/>
+      </w:r>
+      <w:r>
+        <w:t>Will the control the whole board? If one of our players runs out of mana and ‘dies’ what happens their owned squares? Do they revert back to being unowned and up for grabs of the remaining players?</w:t>
+      </w:r>
+    </w:p>
+  </w:comment>
+  <w:comment w:id="3" w:author="Nicola Stirling" w:date="2022-02-06T20:18:00Z" w:initials="NS">
+    <w:p>
+      <w:pPr>
+        <w:pStyle w:val="CommentText"/>
+      </w:pPr>
+      <w:r>
+        <w:rPr>
+          <w:rStyle w:val="CommentReference"/>
+        </w:rPr>
+        <w:annotationRef/>
+      </w:r>
+      <w:r>
+        <w:t xml:space="preserve">I moved this to the top as I thought it made more sense to begin talking about the board </w:t>
+      </w:r>
+      <w:r>
+        <w:t>where the game starts.</w:t>
+      </w:r>
+    </w:p>
+  </w:comment>
+  <w:comment w:id="23" w:author="Nicola Stirling" w:date="2022-02-06T20:27:00Z" w:initials="NS">
+    <w:p>
+      <w:pPr>
+        <w:pStyle w:val="CommentText"/>
+      </w:pPr>
+      <w:r>
+        <w:rPr>
+          <w:rStyle w:val="CommentReference"/>
+        </w:rPr>
+        <w:annotationRef/>
+      </w:r>
+      <w:r>
+        <w:t>I changed this from repopulate because requirement 7 states you can’t develop your field until all the squares are owned by the player. We will need to decide what happens if someone owns half the squares and a different player owns the other half. Can one buy the square off the other?</w:t>
+      </w:r>
+    </w:p>
+  </w:comment>
+  <w:comment w:id="26" w:author="Nicola Stirling" w:date="2022-02-06T20:23:00Z" w:initials="NS">
+    <w:p>
+      <w:pPr>
+        <w:pStyle w:val="CommentText"/>
+      </w:pPr>
+      <w:r>
+        <w:rPr>
+          <w:rStyle w:val="CommentReference"/>
+        </w:rPr>
+        <w:annotationRef/>
+      </w:r>
+      <w:r>
+        <w:t>I added this comment but I think we probably need to go into detail here and list the 4 forests and how much each cost in mana points</w:t>
+      </w:r>
+    </w:p>
+  </w:comment>
+  <w:comment w:id="30" w:author="Nicola Stirling" w:date="2022-02-06T20:27:00Z" w:initials="NS">
+    <w:p>
+      <w:pPr>
+        <w:pStyle w:val="CommentText"/>
+      </w:pPr>
+      <w:r>
+        <w:rPr>
+          <w:rStyle w:val="CommentReference"/>
+        </w:rPr>
+        <w:annotationRef/>
+      </w:r>
+      <w:r>
+        <w:t>I added this based on requirement 7</w:t>
+      </w:r>
+      <w:r>
+        <w:t>. In terms of the repopulating how does that happen? Do the repopulate it by planting batches of e.g. 100 trees at a time?</w:t>
+      </w:r>
+    </w:p>
+  </w:comment>
+  <w:comment w:id="43" w:author="Nicola Stirling" w:date="2022-02-06T20:31:00Z" w:initials="NS">
+    <w:p>
+      <w:pPr>
+        <w:pStyle w:val="CommentText"/>
+      </w:pPr>
+      <w:r>
+        <w:rPr>
+          <w:rStyle w:val="CommentReference"/>
+        </w:rPr>
+        <w:annotationRef/>
+      </w:r>
+      <w:r>
+        <w:t>I added this based on requirement 7</w:t>
+      </w:r>
+    </w:p>
+  </w:comment>
+  <w:comment w:id="62" w:author="Nicola Stirling" w:date="2022-02-06T20:32:00Z" w:initials="NS">
+    <w:p>
+      <w:pPr>
+        <w:pStyle w:val="CommentText"/>
+      </w:pPr>
+      <w:r>
+        <w:rPr>
+          <w:rStyle w:val="CommentReference"/>
+        </w:rPr>
+        <w:annotationRef/>
+      </w:r>
+      <w:r>
+        <w:t xml:space="preserve">I reworded this slightly as requirement 8 states: </w:t>
+      </w:r>
+      <w:r>
+        <w:t>Three ‘developments’ are needed before you can establish (and pay for, or otherwise ‘resource’) the equivalent of a ‘major development’ (again, you decide what this represents and what it costs).</w:t>
+      </w:r>
+    </w:p>
+  </w:comment>
+  <w:comment w:id="78" w:author="Nicola Stirling" w:date="2022-02-06T20:36:00Z" w:initials="NS">
+    <w:p>
+      <w:pPr>
+        <w:pStyle w:val="CommentText"/>
+      </w:pPr>
+      <w:r>
+        <w:rPr>
+          <w:rStyle w:val="CommentReference"/>
+        </w:rPr>
+        <w:annotationRef/>
+      </w:r>
+      <w:r>
+        <w:t>Let’s discuss this one</w:t>
+      </w:r>
+      <w:r>
+        <w:t xml:space="preserve">, is it about requirement 8 where we can decided up much it costs to do the developments? </w:t>
+      </w:r>
+    </w:p>
+  </w:comment>
+  <w:comment w:id="79" w:author="Nicola Stirling" w:date="2022-02-06T20:45:00Z" w:initials="NS">
+    <w:p>
+      <w:pPr>
+        <w:pStyle w:val="CommentText"/>
+      </w:pPr>
+      <w:r>
+        <w:rPr>
+          <w:rStyle w:val="CommentReference"/>
+        </w:rPr>
+        <w:annotationRef/>
+      </w:r>
+      <w:r>
+        <w:t>I like this ides but based on requirement 7  &amp; 8 I don’t think this is correct. Also will 4 upgrades be deviating from the specification as it just mentioned that you had either development or major development? I think we maybe should stick to having 1 variation of upgrade and we could maybe use the different trees to name our forests instead, like the oak forest, birch forest, yew forest and Ash forest and charge the manna based on how amazing the tree is? Then maybe the major development / upgrade could be repopulating your forest with wildlife once the trees are established?</w:t>
+      </w:r>
+    </w:p>
+  </w:comment>
+  <w:comment w:id="88" w:author="Nicola Stirling" w:date="2022-02-06T20:51:00Z" w:initials="NS">
+    <w:p>
+      <w:pPr>
+        <w:pStyle w:val="CommentText"/>
+      </w:pPr>
+      <w:r>
+        <w:rPr>
+          <w:rStyle w:val="CommentReference"/>
+        </w:rPr>
+        <w:annotationRef/>
+      </w:r>
+      <w:r>
+        <w:t>What does this mean?</w:t>
+      </w:r>
+    </w:p>
+  </w:comment>
+  <w:comment w:id="89" w:author="Nicola Stirling" w:date="2022-02-06T20:53:00Z" w:initials="NS">
+    <w:p>
+      <w:pPr>
+        <w:pStyle w:val="CommentText"/>
+      </w:pPr>
+      <w:r>
+        <w:rPr>
+          <w:rStyle w:val="CommentReference"/>
+        </w:rPr>
+        <w:annotationRef/>
+      </w:r>
+      <w:r>
+        <w:t>Great idea but will this get complicated also is it a bit against the requirements as no. 10 specifically states there is no need to convert development to an equivalent value in your units</w:t>
+      </w:r>
+      <w:r>
+        <w:t xml:space="preserve">.  </w:t>
+      </w:r>
+    </w:p>
+  </w:comment>
+  <w:comment w:id="90" w:author="Nicola Stirling" w:date="2022-02-06T20:55:00Z" w:initials="NS">
+    <w:p>
+      <w:pPr>
+        <w:pStyle w:val="CommentText"/>
+      </w:pPr>
+      <w:r>
+        <w:rPr>
+          <w:rStyle w:val="CommentReference"/>
+        </w:rPr>
+        <w:annotationRef/>
+      </w:r>
+      <w:r>
+        <w:t>Going back to requirement 10 should we be avoiding converting the forests to a mana value and just leave it as the person with the highest mana balance at the end?</w:t>
+      </w:r>
+    </w:p>
+  </w:comment>
+</w:comments>
+</file>
+
+<file path=word/commentsExtended.xml><?xml version="1.0" encoding="utf-8"?>
+<w15:commentsEx xmlns:wpc="http://schemas.microsoft.com/office/word/2010/wordprocessingCanvas" xmlns:cx="http://schemas.microsoft.com/office/drawing/2014/chartex" xmlns:cx1="http://schemas.microsoft.com/office/drawing/2015/9/8/chartex" xmlns:cx2="http://schemas.microsoft.com/office/drawing/2015/10/21/chartex" xmlns:cx3="http://schemas.microsoft.com/office/drawing/2016/5/9/chartex" xmlns:cx4="http://schemas.microsoft.com/office/drawing/2016/5/10/chartex" xmlns:cx5="http://schemas.microsoft.com/office/drawing/2016/5/11/chartex" xmlns:cx6="http://schemas.microsoft.com/office/drawing/2016/5/12/chartex" xmlns:cx7="http://schemas.microsoft.com/office/drawing/2016/5/13/chartex" xmlns:cx8="http://schemas.microsoft.com/office/drawing/2016/5/14/chartex" xmlns:mc="http://schemas.openxmlformats.org/markup-compatibility/2006" xmlns:aink="http://schemas.microsoft.com/office/drawing/2016/ink" xmlns:am3d="http://schemas.microsoft.com/office/drawing/2017/model3d" xmlns:o="urn:schemas-microsoft-com:office:office" xmlns:r="http://schemas.openxmlformats.org/officeDocument/2006/relationships" xmlns:m="http://schemas.openxmlformats.org/officeDocument/2006/math" xmlns:v="urn:schemas-microsoft-com:vml" xmlns:wp14="http://schemas.microsoft.com/office/word/2010/wordprocessingDrawing" xmlns:wp="http://schemas.openxmlformats.org/drawingml/2006/wordprocessingDrawing" xmlns:w10="urn:schemas-microsoft-com:office:word" xmlns:w="http://schemas.openxmlformats.org/wordprocessingml/2006/main" xmlns:w14="http://schemas.microsoft.com/office/word/2010/wordml" xmlns:w15="http://schemas.microsoft.com/office/word/2012/wordml" xmlns:w16cex="http://schemas.microsoft.com/office/word/2018/wordml/cex" xmlns:w16cid="http://schemas.microsoft.com/office/word/2016/wordml/cid" xmlns:w16="http://schemas.microsoft.com/office/word/2018/wordml" xmlns:w16sdtdh="http://schemas.microsoft.com/office/word/2020/wordml/sdtdatahash" xmlns:w16se="http://schemas.microsoft.com/office/word/2015/wordml/symex" xmlns:wpg="http://schemas.microsoft.com/office/word/2010/wordprocessingGroup" xmlns:wpi="http://schemas.microsoft.com/office/word/2010/wordprocessingInk" xmlns:wne="http://schemas.microsoft.com/office/word/2006/wordml" xmlns:wps="http://schemas.microsoft.com/office/word/2010/wordprocessingShape" mc:Ignorable="w14 w15 w16se w16cid w16 w16cex w16sdtdh wp14">
+  <w15:commentEx w15:paraId="70E72B70" w15:done="0"/>
+  <w15:commentEx w15:paraId="1BBB33D0" w15:done="0"/>
+  <w15:commentEx w15:paraId="0372276E" w15:done="0"/>
+  <w15:commentEx w15:paraId="28E57C27" w15:done="0"/>
+  <w15:commentEx w15:paraId="584F5CC2" w15:done="0"/>
+  <w15:commentEx w15:paraId="4C22FFF5" w15:done="0"/>
+  <w15:commentEx w15:paraId="07527F44" w15:done="0"/>
+  <w15:commentEx w15:paraId="61CADBFE" w15:done="0"/>
+  <w15:commentEx w15:paraId="0FA44BDF" w15:done="0"/>
+  <w15:commentEx w15:paraId="609F6068" w15:done="0"/>
+  <w15:commentEx w15:paraId="331609E7" w15:done="0"/>
+  <w15:commentEx w15:paraId="260E5672" w15:done="0"/>
+</w15:commentsEx>
+</file>
+
+<file path=word/commentsExtensible.xml><?xml version="1.0" encoding="utf-8"?>
+<w16cex:commentsExtensible xmlns:wpc="http://schemas.microsoft.com/office/word/2010/wordprocessingCanvas" xmlns:cx="http://schemas.microsoft.com/office/drawing/2014/chartex" xmlns:cx1="http://schemas.microsoft.com/office/drawing/2015/9/8/chartex" xmlns:cx2="http://schemas.microsoft.com/office/drawing/2015/10/21/chartex" xmlns:cx3="http://schemas.microsoft.com/office/drawing/2016/5/9/chartex" xmlns:cx4="http://schemas.microsoft.com/office/drawing/2016/5/10/chartex" xmlns:cx5="http://schemas.microsoft.com/office/drawing/2016/5/11/chartex" xmlns:cx6="http://schemas.microsoft.com/office/drawing/2016/5/12/chartex" xmlns:cx7="http://schemas.microsoft.com/office/drawing/2016/5/13/chartex" xmlns:cx8="http://schemas.microsoft.com/office/drawing/2016/5/14/chartex" xmlns:mc="http://schemas.openxmlformats.org/markup-compatibility/2006" xmlns:aink="http://schemas.microsoft.com/office/drawing/2016/ink" xmlns:am3d="http://schemas.microsoft.com/office/drawing/2017/model3d" xmlns:o="urn:schemas-microsoft-com:office:office" xmlns:r="http://schemas.openxmlformats.org/officeDocument/2006/relationships" xmlns:m="http://schemas.openxmlformats.org/officeDocument/2006/math" xmlns:v="urn:schemas-microsoft-com:vml" xmlns:wp14="http://schemas.microsoft.com/office/word/2010/wordprocessingDrawing" xmlns:wp="http://schemas.openxmlformats.org/drawingml/2006/wordprocessingDrawing" xmlns:w10="urn:schemas-microsoft-com:office:word" xmlns:w="http://schemas.openxmlformats.org/wordprocessingml/2006/main" xmlns:w14="http://schemas.microsoft.com/office/word/2010/wordml" xmlns:w15="http://schemas.microsoft.com/office/word/2012/wordml" xmlns:w16cex="http://schemas.microsoft.com/office/word/2018/wordml/cex" xmlns:w16cid="http://schemas.microsoft.com/office/word/2016/wordml/cid" xmlns:w16="http://schemas.microsoft.com/office/word/2018/wordml" xmlns:w16sdtdh="http://schemas.microsoft.com/office/word/2020/wordml/sdtdatahash" xmlns:w16se="http://schemas.microsoft.com/office/word/2015/wordml/symex" xmlns:wpg="http://schemas.microsoft.com/office/word/2010/wordprocessingGroup" xmlns:wpi="http://schemas.microsoft.com/office/word/2010/wordprocessingInk" xmlns:wne="http://schemas.microsoft.com/office/word/2006/wordml" xmlns:wps="http://schemas.microsoft.com/office/word/2010/wordprocessingShape" mc:Ignorable="w14 w15 w16se w16cid w16 w16cex w16sdtdh wp14">
+  <w16cex:commentExtensible w16cex:durableId="25AAAA9B" w16cex:dateUtc="2022-02-06T20:14:00Z"/>
+  <w16cex:commentExtensible w16cex:durableId="25AAABA7" w16cex:dateUtc="2022-02-06T20:18:00Z"/>
+  <w16cex:commentExtensible w16cex:durableId="25AAADB3" w16cex:dateUtc="2022-02-06T20:27:00Z"/>
+  <w16cex:commentExtensible w16cex:durableId="25AAACD1" w16cex:dateUtc="2022-02-06T20:23:00Z"/>
+  <w16cex:commentExtensible w16cex:durableId="25AAAD96" w16cex:dateUtc="2022-02-06T20:27:00Z"/>
+  <w16cex:commentExtensible w16cex:durableId="25AAAEBC" w16cex:dateUtc="2022-02-06T20:31:00Z"/>
+  <w16cex:commentExtensible w16cex:durableId="25AAAEDF" w16cex:dateUtc="2022-02-06T20:32:00Z"/>
+  <w16cex:commentExtensible w16cex:durableId="25AAAFD8" w16cex:dateUtc="2022-02-06T20:36:00Z"/>
+  <w16cex:commentExtensible w16cex:durableId="25AAB1D0" w16cex:dateUtc="2022-02-06T20:45:00Z"/>
+  <w16cex:commentExtensible w16cex:durableId="25AAB360" w16cex:dateUtc="2022-02-06T20:51:00Z"/>
+  <w16cex:commentExtensible w16cex:durableId="25AAB3B2" w16cex:dateUtc="2022-02-06T20:53:00Z"/>
+  <w16cex:commentExtensible w16cex:durableId="25AAB437" w16cex:dateUtc="2022-02-06T20:55:00Z"/>
+</w16cex:commentsExtensible>
+</file>
+
+<file path=word/commentsIds.xml><?xml version="1.0" encoding="utf-8"?>
+<w16cid:commentsIds xmlns:wpc="http://schemas.microsoft.com/office/word/2010/wordprocessingCanvas" xmlns:cx="http://schemas.microsoft.com/office/drawing/2014/chartex" xmlns:cx1="http://schemas.microsoft.com/office/drawing/2015/9/8/chartex" xmlns:cx2="http://schemas.microsoft.com/office/drawing/2015/10/21/chartex" xmlns:cx3="http://schemas.microsoft.com/office/drawing/2016/5/9/chartex" xmlns:cx4="http://schemas.microsoft.com/office/drawing/2016/5/10/chartex" xmlns:cx5="http://schemas.microsoft.com/office/drawing/2016/5/11/chartex" xmlns:cx6="http://schemas.microsoft.com/office/drawing/2016/5/12/chartex" xmlns:cx7="http://schemas.microsoft.com/office/drawing/2016/5/13/chartex" xmlns:cx8="http://schemas.microsoft.com/office/drawing/2016/5/14/chartex" xmlns:mc="http://schemas.openxmlformats.org/markup-compatibility/2006" xmlns:aink="http://schemas.microsoft.com/office/drawing/2016/ink" xmlns:am3d="http://schemas.microsoft.com/office/drawing/2017/model3d" xmlns:o="urn:schemas-microsoft-com:office:office" xmlns:r="http://schemas.openxmlformats.org/officeDocument/2006/relationships" xmlns:m="http://schemas.openxmlformats.org/officeDocument/2006/math" xmlns:v="urn:schemas-microsoft-com:vml" xmlns:wp14="http://schemas.microsoft.com/office/word/2010/wordprocessingDrawing" xmlns:wp="http://schemas.openxmlformats.org/drawingml/2006/wordprocessingDrawing" xmlns:w10="urn:schemas-microsoft-com:office:word" xmlns:w="http://schemas.openxmlformats.org/wordprocessingml/2006/main" xmlns:w14="http://schemas.microsoft.com/office/word/2010/wordml" xmlns:w15="http://schemas.microsoft.com/office/word/2012/wordml" xmlns:w16cex="http://schemas.microsoft.com/office/word/2018/wordml/cex" xmlns:w16cid="http://schemas.microsoft.com/office/word/2016/wordml/cid" xmlns:w16="http://schemas.microsoft.com/office/word/2018/wordml" xmlns:w16sdtdh="http://schemas.microsoft.com/office/word/2020/wordml/sdtdatahash" xmlns:w16se="http://schemas.microsoft.com/office/word/2015/wordml/symex" xmlns:wpg="http://schemas.microsoft.com/office/word/2010/wordprocessingGroup" xmlns:wpi="http://schemas.microsoft.com/office/word/2010/wordprocessingInk" xmlns:wne="http://schemas.microsoft.com/office/word/2006/wordml" xmlns:wps="http://schemas.microsoft.com/office/word/2010/wordprocessingShape" mc:Ignorable="w14 w15 w16se w16cid w16 w16cex w16sdtdh wp14">
+  <w16cid:commentId w16cid:paraId="70E72B70" w16cid:durableId="25AAAA9B"/>
+  <w16cid:commentId w16cid:paraId="1BBB33D0" w16cid:durableId="25AAABA7"/>
+  <w16cid:commentId w16cid:paraId="0372276E" w16cid:durableId="25AAADB3"/>
+  <w16cid:commentId w16cid:paraId="28E57C27" w16cid:durableId="25AAACD1"/>
+  <w16cid:commentId w16cid:paraId="584F5CC2" w16cid:durableId="25AAAD96"/>
+  <w16cid:commentId w16cid:paraId="4C22FFF5" w16cid:durableId="25AAAEBC"/>
+  <w16cid:commentId w16cid:paraId="07527F44" w16cid:durableId="25AAAEDF"/>
+  <w16cid:commentId w16cid:paraId="61CADBFE" w16cid:durableId="25AAAFD8"/>
+  <w16cid:commentId w16cid:paraId="0FA44BDF" w16cid:durableId="25AAB1D0"/>
+  <w16cid:commentId w16cid:paraId="609F6068" w16cid:durableId="25AAB360"/>
+  <w16cid:commentId w16cid:paraId="331609E7" w16cid:durableId="25AAB3B2"/>
+  <w16cid:commentId w16cid:paraId="260E5672" w16cid:durableId="25AAB437"/>
+</w16cid:commentsIds>
+</file>
+
 <file path=word/numbering.xml><?xml version="1.0" encoding="utf-8"?>
 <w:numbering xmlns:wpc="http://schemas.microsoft.com/office/word/2010/wordprocessingCanvas" xmlns:cx="http://schemas.microsoft.com/office/drawing/2014/chartex" xmlns:cx1="http://schemas.microsoft.com/office/drawing/2015/9/8/chartex" xmlns:cx2="http://schemas.microsoft.com/office/drawing/2015/10/21/chartex" xmlns:cx3="http://schemas.microsoft.com/office/drawing/2016/5/9/chartex" xmlns:cx4="http://schemas.microsoft.com/office/drawing/2016/5/10/chartex" xmlns:cx5="http://schemas.microsoft.com/office/drawing/2016/5/11/chartex" xmlns:cx6="http://schemas.microsoft.com/office/drawing/2016/5/12/chartex" xmlns:cx7="http://schemas.microsoft.com/office/drawing/2016/5/13/chartex" xmlns:cx8="http://schemas.microsoft.com/office/drawing/2016/5/14/chartex" xmlns:mc="http://schemas.openxmlformats.org/markup-compatibility/2006" xmlns:aink="http://schemas.microsoft.com/office/drawing/2016/ink" xmlns:am3d="http://schemas.microsoft.com/office/drawing/2017/model3d" xmlns:o="urn:schemas-microsoft-com:office:office" xmlns:r="http://schemas.openxmlformats.org/officeDocument/2006/relationships" xmlns:m="http://schemas.openxmlformats.org/officeDocument/2006/math" xmlns:v="urn:schemas-microsoft-com:vml" xmlns:wp14="http://schemas.microsoft.com/office/word/2010/wordprocessingDrawing" xmlns:wp="http://schemas.openxmlformats.org/drawingml/2006/wordprocessingDrawing" xmlns:w10="urn:schemas-microsoft-com:office:word" xmlns:w="http://schemas.openxmlformats.org/wordprocessingml/2006/main" xmlns:w14="http://schemas.microsoft.com/office/word/2010/wordml" xmlns:w15="http://schemas.microsoft.com/office/word/2012/wordml" xmlns:w16cex="http://schemas.microsoft.com/office/word/2018/wordml/cex" xmlns:w16cid="http://schemas.microsoft.com/office/word/2016/wordml/cid" xmlns:w16="http://schemas.microsoft.com/office/word/2018/wordml" xmlns:w16sdtdh="http://schemas.microsoft.com/office/word/2020/wordml/sdtdatahash" xmlns:w16se="http://schemas.microsoft.com/office/word/2015/wordml/symex" xmlns:wpg="http://schemas.microsoft.com/office/word/2010/wordprocessingGroup" xmlns:wpi="http://schemas.microsoft.com/office/word/2010/wordprocessingInk" xmlns:wne="http://schemas.microsoft.com/office/word/2006/wordml" xmlns:wps="http://schemas.microsoft.com/office/word/2010/wordprocessingShape" mc:Ignorable="w14 w15 w16se w16cid w16 w16cex w16sdtdh wp14">
   <w:abstractNum w:abstractNumId="0" w15:restartNumberingAfterBreak="0">
@@ -1167,7 +2174,7 @@
         <w:rFonts w:ascii="Symbol" w:hAnsi="Symbol" w:hint="default"/>
       </w:rPr>
     </w:lvl>
-    <w:lvl w:ilvl="1" w:tplc="08090003" w:tentative="1">
+    <w:lvl w:ilvl="1" w:tplc="08090003">
       <w:start w:val="1"/>
       <w:numFmt w:val="bullet"/>
       <w:lvlText w:val="o"/>
@@ -2080,6 +3087,14 @@
     <w:abstractNumId w:val="6"/>
   </w:num>
 </w:numbering>
+</file>
+
+<file path=word/people.xml><?xml version="1.0" encoding="utf-8"?>
+<w15:people xmlns:wpc="http://schemas.microsoft.com/office/word/2010/wordprocessingCanvas" xmlns:cx="http://schemas.microsoft.com/office/drawing/2014/chartex" xmlns:cx1="http://schemas.microsoft.com/office/drawing/2015/9/8/chartex" xmlns:cx2="http://schemas.microsoft.com/office/drawing/2015/10/21/chartex" xmlns:cx3="http://schemas.microsoft.com/office/drawing/2016/5/9/chartex" xmlns:cx4="http://schemas.microsoft.com/office/drawing/2016/5/10/chartex" xmlns:cx5="http://schemas.microsoft.com/office/drawing/2016/5/11/chartex" xmlns:cx6="http://schemas.microsoft.com/office/drawing/2016/5/12/chartex" xmlns:cx7="http://schemas.microsoft.com/office/drawing/2016/5/13/chartex" xmlns:cx8="http://schemas.microsoft.com/office/drawing/2016/5/14/chartex" xmlns:mc="http://schemas.openxmlformats.org/markup-compatibility/2006" xmlns:aink="http://schemas.microsoft.com/office/drawing/2016/ink" xmlns:am3d="http://schemas.microsoft.com/office/drawing/2017/model3d" xmlns:o="urn:schemas-microsoft-com:office:office" xmlns:r="http://schemas.openxmlformats.org/officeDocument/2006/relationships" xmlns:m="http://schemas.openxmlformats.org/officeDocument/2006/math" xmlns:v="urn:schemas-microsoft-com:vml" xmlns:wp14="http://schemas.microsoft.com/office/word/2010/wordprocessingDrawing" xmlns:wp="http://schemas.openxmlformats.org/drawingml/2006/wordprocessingDrawing" xmlns:w10="urn:schemas-microsoft-com:office:word" xmlns:w="http://schemas.openxmlformats.org/wordprocessingml/2006/main" xmlns:w14="http://schemas.microsoft.com/office/word/2010/wordml" xmlns:w15="http://schemas.microsoft.com/office/word/2012/wordml" xmlns:w16cex="http://schemas.microsoft.com/office/word/2018/wordml/cex" xmlns:w16cid="http://schemas.microsoft.com/office/word/2016/wordml/cid" xmlns:w16="http://schemas.microsoft.com/office/word/2018/wordml" xmlns:w16sdtdh="http://schemas.microsoft.com/office/word/2020/wordml/sdtdatahash" xmlns:w16se="http://schemas.microsoft.com/office/word/2015/wordml/symex" xmlns:wpg="http://schemas.microsoft.com/office/word/2010/wordprocessingGroup" xmlns:wpi="http://schemas.microsoft.com/office/word/2010/wordprocessingInk" xmlns:wne="http://schemas.microsoft.com/office/word/2006/wordml" xmlns:wps="http://schemas.microsoft.com/office/word/2010/wordprocessingShape" mc:Ignorable="w14 w15 w16se w16cid w16 w16cex w16sdtdh wp14">
+  <w15:person w15:author="Nicola Stirling">
+    <w15:presenceInfo w15:providerId="None" w15:userId="Nicola Stirling"/>
+  </w15:person>
+</w15:people>
 </file>
 
 <file path=word/styles.xml><?xml version="1.0" encoding="utf-8"?>
@@ -2519,6 +3534,84 @@
       <w:contextualSpacing/>
     </w:pPr>
   </w:style>
+  <w:style w:type="character" w:styleId="CommentReference">
+    <w:name w:val="annotation reference"/>
+    <w:basedOn w:val="DefaultParagraphFont"/>
+    <w:uiPriority w:val="99"/>
+    <w:semiHidden/>
+    <w:unhideWhenUsed/>
+    <w:rsid w:val="00640705"/>
+    <w:rPr>
+      <w:sz w:val="16"/>
+      <w:szCs w:val="16"/>
+    </w:rPr>
+  </w:style>
+  <w:style w:type="paragraph" w:styleId="CommentText">
+    <w:name w:val="annotation text"/>
+    <w:basedOn w:val="Normal"/>
+    <w:link w:val="CommentTextChar"/>
+    <w:uiPriority w:val="99"/>
+    <w:semiHidden/>
+    <w:unhideWhenUsed/>
+    <w:rsid w:val="00640705"/>
+    <w:pPr>
+      <w:spacing w:line="240" w:lineRule="auto"/>
+    </w:pPr>
+    <w:rPr>
+      <w:sz w:val="20"/>
+      <w:szCs w:val="20"/>
+    </w:rPr>
+  </w:style>
+  <w:style w:type="character" w:customStyle="1" w:styleId="CommentTextChar">
+    <w:name w:val="Comment Text Char"/>
+    <w:basedOn w:val="DefaultParagraphFont"/>
+    <w:link w:val="CommentText"/>
+    <w:uiPriority w:val="99"/>
+    <w:semiHidden/>
+    <w:rsid w:val="00640705"/>
+    <w:rPr>
+      <w:sz w:val="20"/>
+      <w:szCs w:val="20"/>
+    </w:rPr>
+  </w:style>
+  <w:style w:type="paragraph" w:styleId="CommentSubject">
+    <w:name w:val="annotation subject"/>
+    <w:basedOn w:val="CommentText"/>
+    <w:next w:val="CommentText"/>
+    <w:link w:val="CommentSubjectChar"/>
+    <w:uiPriority w:val="99"/>
+    <w:semiHidden/>
+    <w:unhideWhenUsed/>
+    <w:rsid w:val="00640705"/>
+    <w:rPr>
+      <w:b/>
+      <w:bCs/>
+    </w:rPr>
+  </w:style>
+  <w:style w:type="character" w:customStyle="1" w:styleId="CommentSubjectChar">
+    <w:name w:val="Comment Subject Char"/>
+    <w:basedOn w:val="CommentTextChar"/>
+    <w:link w:val="CommentSubject"/>
+    <w:uiPriority w:val="99"/>
+    <w:semiHidden/>
+    <w:rsid w:val="00640705"/>
+    <w:rPr>
+      <w:b/>
+      <w:bCs/>
+      <w:sz w:val="20"/>
+      <w:szCs w:val="20"/>
+    </w:rPr>
+  </w:style>
+  <w:style w:type="paragraph" w:styleId="Revision">
+    <w:name w:val="Revision"/>
+    <w:hidden/>
+    <w:uiPriority w:val="99"/>
+    <w:semiHidden/>
+    <w:rsid w:val="00640705"/>
+    <w:pPr>
+      <w:spacing w:after="0" w:line="240" w:lineRule="auto"/>
+    </w:pPr>
+  </w:style>
 </w:styles>
 </file>
 

</xml_diff>

<commit_message>
I added a few more comments and changes, I think we need to be careful that we don't miss out on protraying the 'Save Our Planet' theme
</commit_message>
<xml_diff>
--- a/Game_Guide.docx
+++ b/Game_Guide.docx
@@ -36,6 +36,7 @@
           <w:u w:val="single"/>
         </w:rPr>
       </w:pPr>
+      <w:commentRangeStart w:id="0"/>
       <w:r>
         <w:rPr>
           <w:sz w:val="24"/>
@@ -63,7 +64,84 @@
           <w:sz w:val="24"/>
           <w:szCs w:val="24"/>
         </w:rPr>
-        <w:t>Player Druids advance around the board building up their mana reserves. Mana can be used to create forests in desolate squares, improve already owned forests or maintain rival players forests.</w:t>
+        <w:t>Player Druids advance around the board building up their mana reserves. Mana can be used to create forests in desolate squares, improve already owned forests or maintain rival players forests</w:t>
+      </w:r>
+      <w:ins w:id="1" w:author="Nicola Stirling" w:date="2022-02-06T21:05:00Z">
+        <w:r>
+          <w:rPr>
+            <w:sz w:val="24"/>
+            <w:szCs w:val="24"/>
+          </w:rPr>
+          <w:t>, in order to help combat the effects of</w:t>
+        </w:r>
+      </w:ins>
+      <w:ins w:id="2" w:author="Nicola Stirling" w:date="2022-02-06T21:08:00Z">
+        <w:r>
+          <w:rPr>
+            <w:sz w:val="24"/>
+            <w:szCs w:val="24"/>
+          </w:rPr>
+          <w:t xml:space="preserve"> unstainable</w:t>
+        </w:r>
+      </w:ins>
+      <w:ins w:id="3" w:author="Nicola Stirling" w:date="2022-02-06T21:05:00Z">
+        <w:r>
+          <w:rPr>
+            <w:sz w:val="24"/>
+            <w:szCs w:val="24"/>
+          </w:rPr>
+          <w:t xml:space="preserve"> </w:t>
+        </w:r>
+      </w:ins>
+      <w:ins w:id="4" w:author="Nicola Stirling" w:date="2022-02-06T21:06:00Z">
+        <w:r>
+          <w:rPr>
+            <w:sz w:val="24"/>
+            <w:szCs w:val="24"/>
+          </w:rPr>
+          <w:t xml:space="preserve">logging, </w:t>
+        </w:r>
+      </w:ins>
+      <w:ins w:id="5" w:author="Nicola Stirling" w:date="2022-02-06T21:05:00Z">
+        <w:r>
+          <w:rPr>
+            <w:sz w:val="24"/>
+            <w:szCs w:val="24"/>
+          </w:rPr>
+          <w:t xml:space="preserve">deforestation, climate change </w:t>
+        </w:r>
+      </w:ins>
+      <w:ins w:id="6" w:author="Nicola Stirling" w:date="2022-02-06T21:07:00Z">
+        <w:r>
+          <w:rPr>
+            <w:sz w:val="24"/>
+            <w:szCs w:val="24"/>
+          </w:rPr>
+          <w:t>and wildlife</w:t>
+        </w:r>
+      </w:ins>
+      <w:ins w:id="7" w:author="Nicola Stirling" w:date="2022-02-06T21:09:00Z">
+        <w:r>
+          <w:rPr>
+            <w:sz w:val="24"/>
+            <w:szCs w:val="24"/>
+          </w:rPr>
+          <w:t xml:space="preserve"> preservation</w:t>
+        </w:r>
+      </w:ins>
+      <w:r>
+        <w:rPr>
+          <w:sz w:val="24"/>
+          <w:szCs w:val="24"/>
+        </w:rPr>
+        <w:t>.</w:t>
+      </w:r>
+      <w:commentRangeEnd w:id="0"/>
+      <w:r>
+        <w:rPr>
+          <w:rStyle w:val="CommentReference"/>
+        </w:rPr>
+        <w:commentReference w:id="0"/>
       </w:r>
     </w:p>
     <w:p>
@@ -96,6 +174,25 @@
           <w:u w:val="single"/>
         </w:rPr>
       </w:pPr>
+      <w:commentRangeStart w:id="8"/>
+      <w:ins w:id="9" w:author="Nicola Stirling" w:date="2022-02-06T21:09:00Z">
+        <w:r>
+          <w:rPr>
+            <w:sz w:val="24"/>
+            <w:szCs w:val="24"/>
+          </w:rPr>
+          <w:t xml:space="preserve">2-4 </w:t>
+        </w:r>
+      </w:ins>
+      <w:commentRangeEnd w:id="8"/>
+      <w:ins w:id="10" w:author="Nicola Stirling" w:date="2022-02-06T21:10:00Z">
+        <w:r>
+          <w:rPr>
+            <w:rStyle w:val="CommentReference"/>
+          </w:rPr>
+          <w:commentReference w:id="8"/>
+        </w:r>
+      </w:ins>
       <w:r>
         <w:rPr>
           <w:sz w:val="24"/>
@@ -103,7 +200,7 @@
         </w:rPr>
         <w:t xml:space="preserve">Players aim to repopulate as many squares as they can with forests. Play ends either when only one player remains </w:t>
       </w:r>
-      <w:commentRangeStart w:id="0"/>
+      <w:commentRangeStart w:id="11"/>
       <w:r>
         <w:rPr>
           <w:sz w:val="24"/>
@@ -111,12 +208,12 @@
         </w:rPr>
         <w:t>controlling the entire board</w:t>
       </w:r>
-      <w:commentRangeEnd w:id="0"/>
+      <w:commentRangeEnd w:id="11"/>
       <w:r>
         <w:rPr>
           <w:rStyle w:val="CommentReference"/>
         </w:rPr>
-        <w:commentReference w:id="0"/>
+        <w:commentReference w:id="11"/>
       </w:r>
       <w:r>
         <w:rPr>
@@ -151,15 +248,15 @@
           <w:numId w:val="1"/>
         </w:numPr>
         <w:rPr>
-          <w:moveTo w:id="1" w:author="Nicola Stirling" w:date="2022-02-06T20:18:00Z"/>
+          <w:moveTo w:id="12" w:author="Nicola Stirling" w:date="2022-02-06T20:18:00Z"/>
           <w:sz w:val="24"/>
           <w:szCs w:val="24"/>
           <w:u w:val="single"/>
         </w:rPr>
       </w:pPr>
-      <w:moveToRangeStart w:id="2" w:author="Nicola Stirling" w:date="2022-02-06T20:18:00Z" w:name="move95071132"/>
-      <w:commentRangeStart w:id="3"/>
-      <w:moveTo w:id="4" w:author="Nicola Stirling" w:date="2022-02-06T20:18:00Z">
+      <w:moveToRangeStart w:id="13" w:author="Nicola Stirling" w:date="2022-02-06T20:18:00Z" w:name="move95071132"/>
+      <w:commentRangeStart w:id="14"/>
+      <w:moveTo w:id="15" w:author="Nicola Stirling" w:date="2022-02-06T20:18:00Z">
         <w:r>
           <w:rPr>
             <w:sz w:val="24"/>
@@ -169,12 +266,12 @@
           <w:t>Sacred Alder Square</w:t>
         </w:r>
       </w:moveTo>
-      <w:commentRangeEnd w:id="3"/>
+      <w:commentRangeEnd w:id="14"/>
       <w:r>
         <w:rPr>
           <w:rStyle w:val="CommentReference"/>
         </w:rPr>
-        <w:commentReference w:id="3"/>
+        <w:commentReference w:id="14"/>
       </w:r>
     </w:p>
     <w:p>
@@ -185,12 +282,12 @@
           <w:numId w:val="1"/>
         </w:numPr>
         <w:rPr>
-          <w:moveTo w:id="5" w:author="Nicola Stirling" w:date="2022-02-06T20:18:00Z"/>
-          <w:sz w:val="24"/>
-          <w:szCs w:val="24"/>
-        </w:rPr>
-      </w:pPr>
-      <w:moveTo w:id="6" w:author="Nicola Stirling" w:date="2022-02-06T20:18:00Z">
+          <w:moveTo w:id="16" w:author="Nicola Stirling" w:date="2022-02-06T20:18:00Z"/>
+          <w:sz w:val="24"/>
+          <w:szCs w:val="24"/>
+        </w:rPr>
+      </w:pPr>
+      <w:moveTo w:id="17" w:author="Nicola Stirling" w:date="2022-02-06T20:18:00Z">
         <w:r>
           <w:rPr>
             <w:sz w:val="24"/>
@@ -215,12 +312,12 @@
           <w:numId w:val="1"/>
         </w:numPr>
         <w:rPr>
-          <w:moveTo w:id="7" w:author="Nicola Stirling" w:date="2022-02-06T20:18:00Z"/>
-          <w:sz w:val="24"/>
-          <w:szCs w:val="24"/>
-        </w:rPr>
-      </w:pPr>
-      <w:moveTo w:id="8" w:author="Nicola Stirling" w:date="2022-02-06T20:18:00Z">
+          <w:moveTo w:id="18" w:author="Nicola Stirling" w:date="2022-02-06T20:18:00Z"/>
+          <w:sz w:val="24"/>
+          <w:szCs w:val="24"/>
+        </w:rPr>
+      </w:pPr>
+      <w:moveTo w:id="19" w:author="Nicola Stirling" w:date="2022-02-06T20:18:00Z">
         <w:r>
           <w:rPr>
             <w:sz w:val="24"/>
@@ -245,12 +342,12 @@
           <w:numId w:val="1"/>
         </w:numPr>
         <w:rPr>
-          <w:moveTo w:id="9" w:author="Nicola Stirling" w:date="2022-02-06T20:18:00Z"/>
-          <w:sz w:val="24"/>
-          <w:szCs w:val="24"/>
-        </w:rPr>
-      </w:pPr>
-      <w:moveTo w:id="10" w:author="Nicola Stirling" w:date="2022-02-06T20:18:00Z">
+          <w:moveTo w:id="20" w:author="Nicola Stirling" w:date="2022-02-06T20:18:00Z"/>
+          <w:sz w:val="24"/>
+          <w:szCs w:val="24"/>
+        </w:rPr>
+      </w:pPr>
+      <w:moveTo w:id="21" w:author="Nicola Stirling" w:date="2022-02-06T20:18:00Z">
         <w:r>
           <w:rPr>
             <w:sz w:val="24"/>
@@ -260,7 +357,7 @@
         </w:r>
       </w:moveTo>
     </w:p>
-    <w:moveToRangeEnd w:id="2"/>
+    <w:moveToRangeEnd w:id="13"/>
     <w:p>
       <w:pPr>
         <w:pStyle w:val="ListParagraph"/>
@@ -291,12 +388,12 @@
           <w:numId w:val="1"/>
         </w:numPr>
         <w:rPr>
-          <w:ins w:id="11" w:author="Nicola Stirling" w:date="2022-02-06T20:21:00Z"/>
-          <w:sz w:val="24"/>
-          <w:szCs w:val="24"/>
-          <w:rPrChange w:id="12" w:author="Nicola Stirling" w:date="2022-02-06T20:22:00Z">
+          <w:ins w:id="22" w:author="Nicola Stirling" w:date="2022-02-06T20:21:00Z"/>
+          <w:sz w:val="24"/>
+          <w:szCs w:val="24"/>
+          <w:rPrChange w:id="23" w:author="Nicola Stirling" w:date="2022-02-06T20:22:00Z">
             <w:rPr>
-              <w:ins w:id="13" w:author="Nicola Stirling" w:date="2022-02-06T20:21:00Z"/>
+              <w:ins w:id="24" w:author="Nicola Stirling" w:date="2022-02-06T20:21:00Z"/>
               <w:sz w:val="24"/>
               <w:szCs w:val="24"/>
               <w:u w:val="single"/>
@@ -304,12 +401,12 @@
           </w:rPrChange>
         </w:rPr>
       </w:pPr>
-      <w:ins w:id="14" w:author="Nicola Stirling" w:date="2022-02-06T20:16:00Z">
-        <w:r>
-          <w:rPr>
-            <w:sz w:val="24"/>
-            <w:szCs w:val="24"/>
-            <w:rPrChange w:id="15" w:author="Nicola Stirling" w:date="2022-02-06T20:22:00Z">
+      <w:ins w:id="25" w:author="Nicola Stirling" w:date="2022-02-06T20:16:00Z">
+        <w:r>
+          <w:rPr>
+            <w:sz w:val="24"/>
+            <w:szCs w:val="24"/>
+            <w:rPrChange w:id="26" w:author="Nicola Stirling" w:date="2022-02-06T20:22:00Z">
               <w:rPr>
                 <w:sz w:val="24"/>
                 <w:szCs w:val="24"/>
@@ -320,12 +417,12 @@
           <w:t>There are 4 forests, 2 occupy</w:t>
         </w:r>
       </w:ins>
-      <w:ins w:id="16" w:author="Nicola Stirling" w:date="2022-02-06T20:17:00Z">
-        <w:r>
-          <w:rPr>
-            <w:sz w:val="24"/>
-            <w:szCs w:val="24"/>
-            <w:rPrChange w:id="17" w:author="Nicola Stirling" w:date="2022-02-06T20:22:00Z">
+      <w:ins w:id="27" w:author="Nicola Stirling" w:date="2022-02-06T20:17:00Z">
+        <w:r>
+          <w:rPr>
+            <w:sz w:val="24"/>
+            <w:szCs w:val="24"/>
+            <w:rPrChange w:id="28" w:author="Nicola Stirling" w:date="2022-02-06T20:22:00Z">
               <w:rPr>
                 <w:sz w:val="24"/>
                 <w:szCs w:val="24"/>
@@ -366,13 +463,13 @@
           <w:numId w:val="1"/>
         </w:numPr>
         <w:rPr>
-          <w:ins w:id="18" w:author="Nicola Stirling" w:date="2022-02-06T20:22:00Z"/>
+          <w:ins w:id="29" w:author="Nicola Stirling" w:date="2022-02-06T20:22:00Z"/>
           <w:sz w:val="24"/>
           <w:szCs w:val="24"/>
           <w:u w:val="single"/>
-          <w:rPrChange w:id="19" w:author="Nicola Stirling" w:date="2022-02-06T20:22:00Z">
+          <w:rPrChange w:id="30" w:author="Nicola Stirling" w:date="2022-02-06T20:22:00Z">
             <w:rPr>
-              <w:ins w:id="20" w:author="Nicola Stirling" w:date="2022-02-06T20:22:00Z"/>
+              <w:ins w:id="31" w:author="Nicola Stirling" w:date="2022-02-06T20:22:00Z"/>
               <w:sz w:val="24"/>
               <w:szCs w:val="24"/>
             </w:rPr>
@@ -386,7 +483,7 @@
         </w:rPr>
         <w:t xml:space="preserve">Players can invest the required mana cost </w:t>
       </w:r>
-      <w:del w:id="21" w:author="Nicola Stirling" w:date="2022-02-06T20:24:00Z">
+      <w:del w:id="32" w:author="Nicola Stirling" w:date="2022-02-06T20:24:00Z">
         <w:r>
           <w:rPr>
             <w:sz w:val="24"/>
@@ -395,7 +492,7 @@
           <w:delText>to repopulate</w:delText>
         </w:r>
       </w:del>
-      <w:ins w:id="22" w:author="Nicola Stirling" w:date="2022-02-06T20:24:00Z">
+      <w:ins w:id="33" w:author="Nicola Stirling" w:date="2022-02-06T20:24:00Z">
         <w:r>
           <w:rPr>
             <w:sz w:val="24"/>
@@ -403,7 +500,7 @@
           </w:rPr>
           <w:t xml:space="preserve">to </w:t>
         </w:r>
-        <w:commentRangeStart w:id="23"/>
+        <w:commentRangeStart w:id="34"/>
         <w:r>
           <w:rPr>
             <w:sz w:val="24"/>
@@ -412,13 +509,13 @@
           <w:t>acquire</w:t>
         </w:r>
       </w:ins>
-      <w:commentRangeEnd w:id="23"/>
-      <w:ins w:id="24" w:author="Nicola Stirling" w:date="2022-02-06T20:27:00Z">
+      <w:commentRangeEnd w:id="34"/>
+      <w:ins w:id="35" w:author="Nicola Stirling" w:date="2022-02-06T20:27:00Z">
         <w:r>
           <w:rPr>
             <w:rStyle w:val="CommentReference"/>
           </w:rPr>
-          <w:commentReference w:id="23"/>
+          <w:commentReference w:id="34"/>
         </w:r>
       </w:ins>
       <w:r>
@@ -428,7 +525,7 @@
         </w:rPr>
         <w:t xml:space="preserve"> a square with</w:t>
       </w:r>
-      <w:ins w:id="25" w:author="Nicola Stirling" w:date="2022-02-06T20:25:00Z">
+      <w:ins w:id="36" w:author="Nicola Stirling" w:date="2022-02-06T20:25:00Z">
         <w:r>
           <w:rPr>
             <w:sz w:val="24"/>
@@ -465,8 +562,8 @@
           <w:u w:val="single"/>
         </w:rPr>
       </w:pPr>
-      <w:commentRangeStart w:id="26"/>
-      <w:ins w:id="27" w:author="Nicola Stirling" w:date="2022-02-06T20:22:00Z">
+      <w:commentRangeStart w:id="37"/>
+      <w:ins w:id="38" w:author="Nicola Stirling" w:date="2022-02-06T20:22:00Z">
         <w:r>
           <w:rPr>
             <w:sz w:val="24"/>
@@ -475,7 +572,7 @@
           <w:t>The cost to own</w:t>
         </w:r>
       </w:ins>
-      <w:ins w:id="28" w:author="Nicola Stirling" w:date="2022-02-06T20:23:00Z">
+      <w:ins w:id="39" w:author="Nicola Stirling" w:date="2022-02-06T20:23:00Z">
         <w:r>
           <w:rPr>
             <w:sz w:val="24"/>
@@ -483,12 +580,12 @@
           </w:rPr>
           <w:t xml:space="preserve"> a square varies depending on the forest it is part of.</w:t>
         </w:r>
-        <w:commentRangeEnd w:id="26"/>
+        <w:commentRangeEnd w:id="37"/>
         <w:r>
           <w:rPr>
             <w:rStyle w:val="CommentReference"/>
           </w:rPr>
-          <w:commentReference w:id="26"/>
+          <w:commentReference w:id="37"/>
         </w:r>
       </w:ins>
     </w:p>
@@ -500,18 +597,18 @@
           <w:numId w:val="1"/>
         </w:numPr>
         <w:rPr>
-          <w:ins w:id="29" w:author="Nicola Stirling" w:date="2022-02-06T20:30:00Z"/>
-          <w:sz w:val="24"/>
-          <w:szCs w:val="24"/>
-        </w:rPr>
-      </w:pPr>
-      <w:commentRangeStart w:id="30"/>
-      <w:ins w:id="31" w:author="Nicola Stirling" w:date="2022-02-06T20:25:00Z">
-        <w:r>
-          <w:rPr>
-            <w:sz w:val="24"/>
-            <w:szCs w:val="24"/>
-            <w:rPrChange w:id="32" w:author="Nicola Stirling" w:date="2022-02-06T20:26:00Z">
+          <w:ins w:id="40" w:author="Nicola Stirling" w:date="2022-02-06T20:30:00Z"/>
+          <w:sz w:val="24"/>
+          <w:szCs w:val="24"/>
+        </w:rPr>
+      </w:pPr>
+      <w:commentRangeStart w:id="41"/>
+      <w:ins w:id="42" w:author="Nicola Stirling" w:date="2022-02-06T20:25:00Z">
+        <w:r>
+          <w:rPr>
+            <w:sz w:val="24"/>
+            <w:szCs w:val="24"/>
+            <w:rPrChange w:id="43" w:author="Nicola Stirling" w:date="2022-02-06T20:26:00Z">
               <w:rPr>
                 <w:sz w:val="24"/>
                 <w:szCs w:val="24"/>
@@ -522,7 +619,7 @@
           <w:t xml:space="preserve">A </w:t>
         </w:r>
       </w:ins>
-      <w:ins w:id="33" w:author="Nicola Stirling" w:date="2022-02-06T20:26:00Z">
+      <w:ins w:id="44" w:author="Nicola Stirling" w:date="2022-02-06T20:26:00Z">
         <w:r>
           <w:rPr>
             <w:sz w:val="24"/>
@@ -531,12 +628,12 @@
           <w:t>p</w:t>
         </w:r>
       </w:ins>
-      <w:ins w:id="34" w:author="Nicola Stirling" w:date="2022-02-06T20:25:00Z">
-        <w:r>
-          <w:rPr>
-            <w:sz w:val="24"/>
-            <w:szCs w:val="24"/>
-            <w:rPrChange w:id="35" w:author="Nicola Stirling" w:date="2022-02-06T20:26:00Z">
+      <w:ins w:id="45" w:author="Nicola Stirling" w:date="2022-02-06T20:25:00Z">
+        <w:r>
+          <w:rPr>
+            <w:sz w:val="24"/>
+            <w:szCs w:val="24"/>
+            <w:rPrChange w:id="46" w:author="Nicola Stirling" w:date="2022-02-06T20:26:00Z">
               <w:rPr>
                 <w:sz w:val="24"/>
                 <w:szCs w:val="24"/>
@@ -547,7 +644,7 @@
           <w:t xml:space="preserve">layer must own all the squares </w:t>
         </w:r>
       </w:ins>
-      <w:ins w:id="36" w:author="Nicola Stirling" w:date="2022-02-06T20:33:00Z">
+      <w:ins w:id="47" w:author="Nicola Stirling" w:date="2022-02-06T20:33:00Z">
         <w:r>
           <w:rPr>
             <w:sz w:val="24"/>
@@ -556,12 +653,12 @@
           <w:t>of</w:t>
         </w:r>
       </w:ins>
-      <w:ins w:id="37" w:author="Nicola Stirling" w:date="2022-02-06T20:25:00Z">
-        <w:r>
-          <w:rPr>
-            <w:sz w:val="24"/>
-            <w:szCs w:val="24"/>
-            <w:rPrChange w:id="38" w:author="Nicola Stirling" w:date="2022-02-06T20:26:00Z">
+      <w:ins w:id="48" w:author="Nicola Stirling" w:date="2022-02-06T20:25:00Z">
+        <w:r>
+          <w:rPr>
+            <w:sz w:val="24"/>
+            <w:szCs w:val="24"/>
+            <w:rPrChange w:id="49" w:author="Nicola Stirling" w:date="2022-02-06T20:26:00Z">
               <w:rPr>
                 <w:sz w:val="24"/>
                 <w:szCs w:val="24"/>
@@ -572,12 +669,12 @@
           <w:t xml:space="preserve"> a forest before they can</w:t>
         </w:r>
       </w:ins>
-      <w:ins w:id="39" w:author="Nicola Stirling" w:date="2022-02-06T20:26:00Z">
-        <w:r>
-          <w:rPr>
-            <w:sz w:val="24"/>
-            <w:szCs w:val="24"/>
-            <w:rPrChange w:id="40" w:author="Nicola Stirling" w:date="2022-02-06T20:26:00Z">
+      <w:ins w:id="50" w:author="Nicola Stirling" w:date="2022-02-06T20:26:00Z">
+        <w:r>
+          <w:rPr>
+            <w:sz w:val="24"/>
+            <w:szCs w:val="24"/>
+            <w:rPrChange w:id="51" w:author="Nicola Stirling" w:date="2022-02-06T20:26:00Z">
               <w:rPr>
                 <w:sz w:val="24"/>
                 <w:szCs w:val="24"/>
@@ -588,13 +685,13 @@
           <w:t xml:space="preserve"> begin repopulating the forest.</w:t>
         </w:r>
       </w:ins>
-      <w:commentRangeEnd w:id="30"/>
-      <w:ins w:id="41" w:author="Nicola Stirling" w:date="2022-02-06T20:27:00Z">
+      <w:commentRangeEnd w:id="41"/>
+      <w:ins w:id="52" w:author="Nicola Stirling" w:date="2022-02-06T20:27:00Z">
         <w:r>
           <w:rPr>
             <w:rStyle w:val="CommentReference"/>
           </w:rPr>
-          <w:commentReference w:id="30"/>
+          <w:commentReference w:id="41"/>
         </w:r>
       </w:ins>
     </w:p>
@@ -606,13 +703,13 @@
           <w:numId w:val="1"/>
         </w:numPr>
         <w:rPr>
-          <w:ins w:id="42" w:author="Nicola Stirling" w:date="2022-02-06T20:25:00Z"/>
-          <w:sz w:val="24"/>
-          <w:szCs w:val="24"/>
-        </w:rPr>
-      </w:pPr>
-      <w:commentRangeStart w:id="43"/>
-      <w:ins w:id="44" w:author="Nicola Stirling" w:date="2022-02-06T20:30:00Z">
+          <w:ins w:id="53" w:author="Nicola Stirling" w:date="2022-02-06T20:25:00Z"/>
+          <w:sz w:val="24"/>
+          <w:szCs w:val="24"/>
+        </w:rPr>
+      </w:pPr>
+      <w:commentRangeStart w:id="54"/>
+      <w:ins w:id="55" w:author="Nicola Stirling" w:date="2022-02-06T20:30:00Z">
         <w:r>
           <w:rPr>
             <w:sz w:val="24"/>
@@ -635,7 +732,7 @@
           <w:t xml:space="preserve">the </w:t>
         </w:r>
       </w:ins>
-      <w:ins w:id="45" w:author="Nicola Stirling" w:date="2022-02-06T20:31:00Z">
+      <w:ins w:id="56" w:author="Nicola Stirling" w:date="2022-02-06T20:31:00Z">
         <w:r>
           <w:rPr>
             <w:sz w:val="24"/>
@@ -644,7 +741,7 @@
           <w:t>player's</w:t>
         </w:r>
       </w:ins>
-      <w:ins w:id="46" w:author="Nicola Stirling" w:date="2022-02-06T20:30:00Z">
+      <w:ins w:id="57" w:author="Nicola Stirling" w:date="2022-02-06T20:30:00Z">
         <w:r>
           <w:rPr>
             <w:sz w:val="24"/>
@@ -653,7 +750,7 @@
           <w:t xml:space="preserve"> turn</w:t>
         </w:r>
       </w:ins>
-      <w:ins w:id="47" w:author="Nicola Stirling" w:date="2022-02-06T20:31:00Z">
+      <w:ins w:id="58" w:author="Nicola Stirling" w:date="2022-02-06T20:31:00Z">
         <w:r>
           <w:rPr>
             <w:sz w:val="24"/>
@@ -662,7 +759,7 @@
           <w:t>, the player</w:t>
         </w:r>
       </w:ins>
-      <w:ins w:id="48" w:author="Nicola Stirling" w:date="2022-02-06T20:30:00Z">
+      <w:ins w:id="59" w:author="Nicola Stirling" w:date="2022-02-06T20:30:00Z">
         <w:r>
           <w:rPr>
             <w:sz w:val="24"/>
@@ -671,7 +768,7 @@
           <w:t xml:space="preserve"> can </w:t>
         </w:r>
       </w:ins>
-      <w:ins w:id="49" w:author="Nicola Stirling" w:date="2022-02-06T20:34:00Z">
+      <w:ins w:id="60" w:author="Nicola Stirling" w:date="2022-02-06T20:34:00Z">
         <w:r>
           <w:rPr>
             <w:sz w:val="24"/>
@@ -680,7 +777,7 @@
           <w:t>repopulate</w:t>
         </w:r>
       </w:ins>
-      <w:ins w:id="50" w:author="Nicola Stirling" w:date="2022-02-06T20:30:00Z">
+      <w:ins w:id="61" w:author="Nicola Stirling" w:date="2022-02-06T20:30:00Z">
         <w:r>
           <w:rPr>
             <w:sz w:val="24"/>
@@ -689,7 +786,7 @@
           <w:t xml:space="preserve"> </w:t>
         </w:r>
       </w:ins>
-      <w:ins w:id="51" w:author="Nicola Stirling" w:date="2022-02-06T20:34:00Z">
+      <w:ins w:id="62" w:author="Nicola Stirling" w:date="2022-02-06T20:34:00Z">
         <w:r>
           <w:rPr>
             <w:sz w:val="24"/>
@@ -698,7 +795,7 @@
           <w:t>the</w:t>
         </w:r>
       </w:ins>
-      <w:ins w:id="52" w:author="Nicola Stirling" w:date="2022-02-06T20:30:00Z">
+      <w:ins w:id="63" w:author="Nicola Stirling" w:date="2022-02-06T20:30:00Z">
         <w:r>
           <w:rPr>
             <w:sz w:val="24"/>
@@ -707,7 +804,7 @@
           <w:t xml:space="preserve"> f</w:t>
         </w:r>
       </w:ins>
-      <w:ins w:id="53" w:author="Nicola Stirling" w:date="2022-02-06T20:33:00Z">
+      <w:ins w:id="64" w:author="Nicola Stirling" w:date="2022-02-06T20:33:00Z">
         <w:r>
           <w:rPr>
             <w:sz w:val="24"/>
@@ -716,7 +813,7 @@
           <w:t>orest</w:t>
         </w:r>
       </w:ins>
-      <w:ins w:id="54" w:author="Nicola Stirling" w:date="2022-02-06T20:30:00Z">
+      <w:ins w:id="65" w:author="Nicola Stirling" w:date="2022-02-06T20:30:00Z">
         <w:r>
           <w:rPr>
             <w:sz w:val="24"/>
@@ -725,7 +822,7 @@
           <w:t xml:space="preserve"> that </w:t>
         </w:r>
       </w:ins>
-      <w:ins w:id="55" w:author="Nicola Stirling" w:date="2022-02-06T20:31:00Z">
+      <w:ins w:id="66" w:author="Nicola Stirling" w:date="2022-02-06T20:31:00Z">
         <w:r>
           <w:rPr>
             <w:sz w:val="24"/>
@@ -734,7 +831,7 @@
           <w:t>they</w:t>
         </w:r>
       </w:ins>
-      <w:ins w:id="56" w:author="Nicola Stirling" w:date="2022-02-06T20:30:00Z">
+      <w:ins w:id="67" w:author="Nicola Stirling" w:date="2022-02-06T20:30:00Z">
         <w:r>
           <w:rPr>
             <w:sz w:val="24"/>
@@ -743,7 +840,7 @@
           <w:t xml:space="preserve"> </w:t>
         </w:r>
       </w:ins>
-      <w:ins w:id="57" w:author="Nicola Stirling" w:date="2022-02-06T20:33:00Z">
+      <w:ins w:id="68" w:author="Nicola Stirling" w:date="2022-02-06T20:33:00Z">
         <w:r>
           <w:rPr>
             <w:sz w:val="24"/>
@@ -752,7 +849,7 @@
           <w:t>o</w:t>
         </w:r>
       </w:ins>
-      <w:ins w:id="58" w:author="Nicola Stirling" w:date="2022-02-06T20:30:00Z">
+      <w:ins w:id="69" w:author="Nicola Stirling" w:date="2022-02-06T20:30:00Z">
         <w:r>
           <w:rPr>
             <w:sz w:val="24"/>
@@ -761,7 +858,7 @@
           <w:t xml:space="preserve">wn even if </w:t>
         </w:r>
       </w:ins>
-      <w:ins w:id="59" w:author="Nicola Stirling" w:date="2022-02-06T20:31:00Z">
+      <w:ins w:id="70" w:author="Nicola Stirling" w:date="2022-02-06T20:31:00Z">
         <w:r>
           <w:rPr>
             <w:sz w:val="24"/>
@@ -770,7 +867,7 @@
           <w:t>they are</w:t>
         </w:r>
       </w:ins>
-      <w:ins w:id="60" w:author="Nicola Stirling" w:date="2022-02-06T20:30:00Z">
+      <w:ins w:id="71" w:author="Nicola Stirling" w:date="2022-02-06T20:30:00Z">
         <w:r>
           <w:rPr>
             <w:sz w:val="24"/>
@@ -779,7 +876,7 @@
           <w:t xml:space="preserve"> not positioned on that area</w:t>
         </w:r>
       </w:ins>
-      <w:ins w:id="61" w:author="Nicola Stirling" w:date="2022-02-06T20:31:00Z">
+      <w:ins w:id="72" w:author="Nicola Stirling" w:date="2022-02-06T20:31:00Z">
         <w:r>
           <w:rPr>
             <w:sz w:val="24"/>
@@ -787,12 +884,12 @@
           </w:rPr>
           <w:t>.</w:t>
         </w:r>
-        <w:commentRangeEnd w:id="43"/>
+        <w:commentRangeEnd w:id="54"/>
         <w:r>
           <w:rPr>
             <w:rStyle w:val="CommentReference"/>
           </w:rPr>
-          <w:commentReference w:id="43"/>
+          <w:commentReference w:id="54"/>
         </w:r>
       </w:ins>
     </w:p>
@@ -809,7 +906,7 @@
           <w:u w:val="single"/>
         </w:rPr>
       </w:pPr>
-      <w:commentRangeStart w:id="62"/>
+      <w:commentRangeStart w:id="73"/>
       <w:r>
         <w:rPr>
           <w:sz w:val="24"/>
@@ -817,7 +914,7 @@
         </w:rPr>
         <w:t xml:space="preserve">Once a player </w:t>
       </w:r>
-      <w:del w:id="63" w:author="Nicola Stirling" w:date="2022-02-06T20:33:00Z">
+      <w:del w:id="74" w:author="Nicola Stirling" w:date="2022-02-06T20:33:00Z">
         <w:r>
           <w:rPr>
             <w:sz w:val="24"/>
@@ -826,7 +923,7 @@
           <w:delText>owns all forest squares in a given section</w:delText>
         </w:r>
       </w:del>
-      <w:ins w:id="64" w:author="Nicola Stirling" w:date="2022-02-06T20:33:00Z">
+      <w:ins w:id="75" w:author="Nicola Stirling" w:date="2022-02-06T20:33:00Z">
         <w:r>
           <w:rPr>
             <w:sz w:val="24"/>
@@ -835,7 +932,7 @@
           <w:t xml:space="preserve">has made 3 </w:t>
         </w:r>
       </w:ins>
-      <w:ins w:id="65" w:author="Nicola Stirling" w:date="2022-02-06T20:35:00Z">
+      <w:ins w:id="76" w:author="Nicola Stirling" w:date="2022-02-06T20:35:00Z">
         <w:r>
           <w:rPr>
             <w:sz w:val="24"/>
@@ -844,7 +941,7 @@
           <w:t>repopulations</w:t>
         </w:r>
       </w:ins>
-      <w:ins w:id="66" w:author="Nicola Stirling" w:date="2022-02-06T20:33:00Z">
+      <w:ins w:id="77" w:author="Nicola Stirling" w:date="2022-02-06T20:33:00Z">
         <w:r>
           <w:rPr>
             <w:sz w:val="24"/>
@@ -860,7 +957,7 @@
         </w:rPr>
         <w:t>, they can upgrade the forest</w:t>
       </w:r>
-      <w:del w:id="67" w:author="Nicola Stirling" w:date="2022-02-06T20:35:00Z">
+      <w:del w:id="78" w:author="Nicola Stirling" w:date="2022-02-06T20:35:00Z">
         <w:r>
           <w:rPr>
             <w:sz w:val="24"/>
@@ -876,12 +973,12 @@
         </w:rPr>
         <w:t xml:space="preserve"> therein for that square’s given mana cost.</w:t>
       </w:r>
-      <w:commentRangeEnd w:id="62"/>
+      <w:commentRangeEnd w:id="73"/>
       <w:r>
         <w:rPr>
           <w:rStyle w:val="CommentReference"/>
         </w:rPr>
-        <w:commentReference w:id="62"/>
+        <w:commentReference w:id="73"/>
       </w:r>
     </w:p>
     <w:p>
@@ -927,14 +1024,14 @@
           <w:numId w:val="1"/>
         </w:numPr>
         <w:rPr>
-          <w:moveFrom w:id="68" w:author="Nicola Stirling" w:date="2022-02-06T20:18:00Z"/>
+          <w:moveFrom w:id="79" w:author="Nicola Stirling" w:date="2022-02-06T20:18:00Z"/>
           <w:sz w:val="24"/>
           <w:szCs w:val="24"/>
           <w:u w:val="single"/>
         </w:rPr>
       </w:pPr>
-      <w:moveFromRangeStart w:id="69" w:author="Nicola Stirling" w:date="2022-02-06T20:18:00Z" w:name="move95071132"/>
-      <w:moveFrom w:id="70" w:author="Nicola Stirling" w:date="2022-02-06T20:18:00Z">
+      <w:moveFromRangeStart w:id="80" w:author="Nicola Stirling" w:date="2022-02-06T20:18:00Z" w:name="move95071132"/>
+      <w:moveFrom w:id="81" w:author="Nicola Stirling" w:date="2022-02-06T20:18:00Z">
         <w:r>
           <w:rPr>
             <w:sz w:val="24"/>
@@ -969,12 +1066,12 @@
           <w:numId w:val="1"/>
         </w:numPr>
         <w:rPr>
-          <w:moveFrom w:id="71" w:author="Nicola Stirling" w:date="2022-02-06T20:18:00Z"/>
-          <w:sz w:val="24"/>
-          <w:szCs w:val="24"/>
-        </w:rPr>
-      </w:pPr>
-      <w:moveFrom w:id="72" w:author="Nicola Stirling" w:date="2022-02-06T20:18:00Z">
+          <w:moveFrom w:id="82" w:author="Nicola Stirling" w:date="2022-02-06T20:18:00Z"/>
+          <w:sz w:val="24"/>
+          <w:szCs w:val="24"/>
+        </w:rPr>
+      </w:pPr>
+      <w:moveFrom w:id="83" w:author="Nicola Stirling" w:date="2022-02-06T20:18:00Z">
         <w:r>
           <w:rPr>
             <w:sz w:val="24"/>
@@ -999,12 +1096,12 @@
           <w:numId w:val="1"/>
         </w:numPr>
         <w:rPr>
-          <w:moveFrom w:id="73" w:author="Nicola Stirling" w:date="2022-02-06T20:18:00Z"/>
-          <w:sz w:val="24"/>
-          <w:szCs w:val="24"/>
-        </w:rPr>
-      </w:pPr>
-      <w:moveFrom w:id="74" w:author="Nicola Stirling" w:date="2022-02-06T20:18:00Z">
+          <w:moveFrom w:id="84" w:author="Nicola Stirling" w:date="2022-02-06T20:18:00Z"/>
+          <w:sz w:val="24"/>
+          <w:szCs w:val="24"/>
+        </w:rPr>
+      </w:pPr>
+      <w:moveFrom w:id="85" w:author="Nicola Stirling" w:date="2022-02-06T20:18:00Z">
         <w:r>
           <w:rPr>
             <w:sz w:val="24"/>
@@ -1050,12 +1147,12 @@
           <w:numId w:val="1"/>
         </w:numPr>
         <w:rPr>
-          <w:moveFrom w:id="75" w:author="Nicola Stirling" w:date="2022-02-06T20:18:00Z"/>
-          <w:sz w:val="24"/>
-          <w:szCs w:val="24"/>
-        </w:rPr>
-      </w:pPr>
-      <w:moveFrom w:id="76" w:author="Nicola Stirling" w:date="2022-02-06T20:18:00Z">
+          <w:moveFrom w:id="86" w:author="Nicola Stirling" w:date="2022-02-06T20:18:00Z"/>
+          <w:sz w:val="24"/>
+          <w:szCs w:val="24"/>
+        </w:rPr>
+      </w:pPr>
+      <w:moveFrom w:id="87" w:author="Nicola Stirling" w:date="2022-02-06T20:18:00Z">
         <w:r>
           <w:rPr>
             <w:sz w:val="24"/>
@@ -1084,7 +1181,7 @@
           <w:szCs w:val="24"/>
         </w:rPr>
       </w:pPr>
-      <w:moveFrom w:id="77" w:author="Nicola Stirling" w:date="2022-02-06T20:18:00Z">
+      <w:moveFrom w:id="88" w:author="Nicola Stirling" w:date="2022-02-06T20:18:00Z">
         <w:r>
           <w:rPr>
             <w:sz w:val="24"/>
@@ -1093,7 +1190,7 @@
           <w:t xml:space="preserve"> </w:t>
         </w:r>
       </w:moveFrom>
-      <w:moveFromRangeEnd w:id="69"/>
+      <w:moveFromRangeEnd w:id="80"/>
       <w:r>
         <w:rPr>
           <w:sz w:val="24"/>
@@ -1137,6 +1234,7 @@
           <w:szCs w:val="24"/>
           <w:u w:val="single"/>
         </w:rPr>
+        <w:lastRenderedPageBreak/>
         <w:t>Repopulating</w:t>
       </w:r>
     </w:p>
@@ -1153,21 +1251,20 @@
           <w:szCs w:val="24"/>
         </w:rPr>
       </w:pPr>
-      <w:commentRangeStart w:id="78"/>
-      <w:r>
-        <w:rPr>
-          <w:sz w:val="24"/>
-          <w:szCs w:val="24"/>
-        </w:rPr>
-        <w:lastRenderedPageBreak/>
+      <w:commentRangeStart w:id="89"/>
+      <w:r>
+        <w:rPr>
+          <w:sz w:val="24"/>
+          <w:szCs w:val="24"/>
+        </w:rPr>
         <w:t>Upon landing on a desolate, unowned square, players may opt to spend mana to repopulate it with a forest. The cost of that action will be given on the square on which they have landed. This action will become increasingly expensive as players progress around the board. Once a player repopulates a square, they are considered to be that square’s owner.</w:t>
       </w:r>
-      <w:commentRangeEnd w:id="78"/>
+      <w:commentRangeEnd w:id="89"/>
       <w:r>
         <w:rPr>
           <w:rStyle w:val="CommentReference"/>
         </w:rPr>
-        <w:commentReference w:id="78"/>
+        <w:commentReference w:id="89"/>
       </w:r>
     </w:p>
     <w:p>
@@ -1187,7 +1284,7 @@
           <w:u w:val="single"/>
         </w:rPr>
       </w:pPr>
-      <w:commentRangeStart w:id="79"/>
+      <w:commentRangeStart w:id="90"/>
       <w:r>
         <w:rPr>
           <w:sz w:val="24"/>
@@ -1196,12 +1293,12 @@
         </w:rPr>
         <w:t>Upgrading</w:t>
       </w:r>
-      <w:commentRangeEnd w:id="79"/>
+      <w:commentRangeEnd w:id="90"/>
       <w:r>
         <w:rPr>
           <w:rStyle w:val="CommentReference"/>
         </w:rPr>
-        <w:commentReference w:id="79"/>
+        <w:commentReference w:id="90"/>
       </w:r>
     </w:p>
     <w:p>
@@ -1216,7 +1313,7 @@
           <w:sz w:val="24"/>
           <w:szCs w:val="24"/>
         </w:rPr>
-        <w:pPrChange w:id="80" w:author="Nicola Stirling" w:date="2022-02-06T20:47:00Z">
+        <w:pPrChange w:id="91" w:author="Nicola Stirling" w:date="2022-02-06T20:47:00Z">
           <w:pPr>
             <w:pStyle w:val="ListParagraph"/>
             <w:numPr>
@@ -1245,7 +1342,7 @@
           <w:sz w:val="24"/>
           <w:szCs w:val="24"/>
         </w:rPr>
-        <w:pPrChange w:id="81" w:author="Nicola Stirling" w:date="2022-02-06T20:47:00Z">
+        <w:pPrChange w:id="92" w:author="Nicola Stirling" w:date="2022-02-06T20:47:00Z">
           <w:pPr>
             <w:pStyle w:val="ListParagraph"/>
             <w:numPr>
@@ -1274,7 +1371,7 @@
           <w:sz w:val="24"/>
           <w:szCs w:val="24"/>
         </w:rPr>
-        <w:pPrChange w:id="82" w:author="Nicola Stirling" w:date="2022-02-06T20:47:00Z">
+        <w:pPrChange w:id="93" w:author="Nicola Stirling" w:date="2022-02-06T20:47:00Z">
           <w:pPr>
             <w:pStyle w:val="ListParagraph"/>
             <w:numPr>
@@ -1303,7 +1400,7 @@
           <w:sz w:val="24"/>
           <w:szCs w:val="24"/>
         </w:rPr>
-        <w:pPrChange w:id="83" w:author="Nicola Stirling" w:date="2022-02-06T20:47:00Z">
+        <w:pPrChange w:id="94" w:author="Nicola Stirling" w:date="2022-02-06T20:47:00Z">
           <w:pPr>
             <w:pStyle w:val="ListParagraph"/>
             <w:numPr>
@@ -1332,7 +1429,7 @@
           <w:sz w:val="24"/>
           <w:szCs w:val="24"/>
         </w:rPr>
-        <w:pPrChange w:id="84" w:author="Nicola Stirling" w:date="2022-02-06T20:47:00Z">
+        <w:pPrChange w:id="95" w:author="Nicola Stirling" w:date="2022-02-06T20:47:00Z">
           <w:pPr>
             <w:pStyle w:val="ListParagraph"/>
             <w:numPr>
@@ -1361,7 +1458,7 @@
           <w:sz w:val="24"/>
           <w:szCs w:val="24"/>
         </w:rPr>
-        <w:pPrChange w:id="85" w:author="Nicola Stirling" w:date="2022-02-06T20:47:00Z">
+        <w:pPrChange w:id="96" w:author="Nicola Stirling" w:date="2022-02-06T20:47:00Z">
           <w:pPr>
             <w:pStyle w:val="ListParagraph"/>
             <w:numPr>
@@ -1390,7 +1487,7 @@
           <w:sz w:val="24"/>
           <w:szCs w:val="24"/>
         </w:rPr>
-        <w:pPrChange w:id="86" w:author="Nicola Stirling" w:date="2022-02-06T20:47:00Z">
+        <w:pPrChange w:id="97" w:author="Nicola Stirling" w:date="2022-02-06T20:47:00Z">
           <w:pPr>
             <w:pStyle w:val="ListParagraph"/>
             <w:numPr>
@@ -1420,7 +1517,7 @@
           <w:szCs w:val="24"/>
           <w:u w:val="single"/>
         </w:rPr>
-        <w:pPrChange w:id="87" w:author="Nicola Stirling" w:date="2022-02-06T20:47:00Z">
+        <w:pPrChange w:id="98" w:author="Nicola Stirling" w:date="2022-02-06T20:47:00Z">
           <w:pPr>
             <w:pStyle w:val="ListParagraph"/>
             <w:numPr>
@@ -1488,7 +1585,7 @@
           <w:u w:val="single"/>
         </w:rPr>
       </w:pPr>
-      <w:commentRangeStart w:id="88"/>
+      <w:commentRangeStart w:id="99"/>
       <w:r>
         <w:rPr>
           <w:sz w:val="24"/>
@@ -1496,12 +1593,12 @@
         </w:rPr>
         <w:t>Each square has a standard mana cost for this independent of other squares within the same group.</w:t>
       </w:r>
-      <w:commentRangeEnd w:id="88"/>
+      <w:commentRangeEnd w:id="99"/>
       <w:r>
         <w:rPr>
           <w:rStyle w:val="CommentReference"/>
         </w:rPr>
-        <w:commentReference w:id="88"/>
+        <w:commentReference w:id="99"/>
       </w:r>
     </w:p>
     <w:p>
@@ -1555,7 +1652,7 @@
           <w:u w:val="single"/>
         </w:rPr>
       </w:pPr>
-      <w:commentRangeStart w:id="89"/>
+      <w:commentRangeStart w:id="100"/>
       <w:r>
         <w:rPr>
           <w:sz w:val="24"/>
@@ -1563,12 +1660,12 @@
         </w:rPr>
         <w:t>If a player is required to pay mana to another player and cannot afford the cost, they are allowed to return their forests and upgrades for 50% of their initial value to cover the cost. This cannot be done to repopulate new squares or to upgrade existing ones.</w:t>
       </w:r>
-      <w:commentRangeEnd w:id="89"/>
+      <w:commentRangeEnd w:id="100"/>
       <w:r>
         <w:rPr>
           <w:rStyle w:val="CommentReference"/>
         </w:rPr>
-        <w:commentReference w:id="89"/>
+        <w:commentReference w:id="100"/>
       </w:r>
     </w:p>
     <w:p>
@@ -1589,6 +1686,7 @@
           <w:sz w:val="24"/>
           <w:szCs w:val="24"/>
         </w:rPr>
+        <w:lastRenderedPageBreak/>
         <w:t>If, after returning their assets, a player still cannot afford the mana cost, the</w:t>
       </w:r>
       <w:r>
@@ -1613,7 +1711,6 @@
           <w:szCs w:val="24"/>
           <w:u w:val="single"/>
         </w:rPr>
-        <w:lastRenderedPageBreak/>
         <w:t>Winning The Game</w:t>
       </w:r>
     </w:p>
@@ -1644,7 +1741,7 @@
         </w:rPr>
         <w:t xml:space="preserve">lose all their mana. </w:t>
       </w:r>
-      <w:commentRangeStart w:id="90"/>
+      <w:commentRangeStart w:id="101"/>
       <w:r>
         <w:rPr>
           <w:sz w:val="24"/>
@@ -1652,12 +1749,12 @@
         </w:rPr>
         <w:t>However, if a game is ended early by request, the player with highest mana value of forests, upgrades and stored mana is the winner.</w:t>
       </w:r>
-      <w:commentRangeEnd w:id="90"/>
+      <w:commentRangeEnd w:id="101"/>
       <w:r>
         <w:rPr>
           <w:rStyle w:val="CommentReference"/>
         </w:rPr>
-        <w:commentReference w:id="90"/>
+        <w:commentReference w:id="101"/>
       </w:r>
     </w:p>
     <w:sectPr>
@@ -1672,7 +1769,7 @@
 
 <file path=word/comments.xml><?xml version="1.0" encoding="utf-8"?>
 <w:comments xmlns:wpc="http://schemas.microsoft.com/office/word/2010/wordprocessingCanvas" xmlns:cx="http://schemas.microsoft.com/office/drawing/2014/chartex" xmlns:cx1="http://schemas.microsoft.com/office/drawing/2015/9/8/chartex" xmlns:cx2="http://schemas.microsoft.com/office/drawing/2015/10/21/chartex" xmlns:cx3="http://schemas.microsoft.com/office/drawing/2016/5/9/chartex" xmlns:cx4="http://schemas.microsoft.com/office/drawing/2016/5/10/chartex" xmlns:cx5="http://schemas.microsoft.com/office/drawing/2016/5/11/chartex" xmlns:cx6="http://schemas.microsoft.com/office/drawing/2016/5/12/chartex" xmlns:cx7="http://schemas.microsoft.com/office/drawing/2016/5/13/chartex" xmlns:cx8="http://schemas.microsoft.com/office/drawing/2016/5/14/chartex" xmlns:mc="http://schemas.openxmlformats.org/markup-compatibility/2006" xmlns:aink="http://schemas.microsoft.com/office/drawing/2016/ink" xmlns:am3d="http://schemas.microsoft.com/office/drawing/2017/model3d" xmlns:o="urn:schemas-microsoft-com:office:office" xmlns:r="http://schemas.openxmlformats.org/officeDocument/2006/relationships" xmlns:m="http://schemas.openxmlformats.org/officeDocument/2006/math" xmlns:v="urn:schemas-microsoft-com:vml" xmlns:wp14="http://schemas.microsoft.com/office/word/2010/wordprocessingDrawing" xmlns:wp="http://schemas.openxmlformats.org/drawingml/2006/wordprocessingDrawing" xmlns:w10="urn:schemas-microsoft-com:office:word" xmlns:w="http://schemas.openxmlformats.org/wordprocessingml/2006/main" xmlns:w14="http://schemas.microsoft.com/office/word/2010/wordml" xmlns:w15="http://schemas.microsoft.com/office/word/2012/wordml" xmlns:w16cex="http://schemas.microsoft.com/office/word/2018/wordml/cex" xmlns:w16cid="http://schemas.microsoft.com/office/word/2016/wordml/cid" xmlns:w16="http://schemas.microsoft.com/office/word/2018/wordml" xmlns:w16sdtdh="http://schemas.microsoft.com/office/word/2020/wordml/sdtdatahash" xmlns:w16se="http://schemas.microsoft.com/office/word/2015/wordml/symex" xmlns:wpg="http://schemas.microsoft.com/office/word/2010/wordprocessingGroup" xmlns:wpi="http://schemas.microsoft.com/office/word/2010/wordprocessingInk" xmlns:wne="http://schemas.microsoft.com/office/word/2006/wordml" xmlns:wps="http://schemas.microsoft.com/office/word/2010/wordprocessingShape" mc:Ignorable="w14 w15 w16se w16cid w16 w16cex w16sdtdh wp14">
-  <w:comment w:id="0" w:author="Nicola Stirling" w:date="2022-02-06T20:14:00Z" w:initials="NS">
+  <w:comment w:id="0" w:author="Nicola Stirling" w:date="2022-02-06T21:04:00Z" w:initials="NS">
     <w:p>
       <w:pPr>
         <w:pStyle w:val="CommentText"/>
@@ -1684,11 +1781,46 @@
         <w:annotationRef/>
       </w:r>
       <w:r>
+        <w:t>We need to get across how this falls into the Save Our Planet theme</w:t>
+      </w:r>
+      <w:r>
+        <w:t>. I added in the part ‘in order to….’</w:t>
+      </w:r>
+    </w:p>
+  </w:comment>
+  <w:comment w:id="8" w:author="Nicola Stirling" w:date="2022-02-06T21:10:00Z" w:initials="NS">
+    <w:p>
+      <w:pPr>
+        <w:pStyle w:val="CommentText"/>
+      </w:pPr>
+      <w:r>
+        <w:rPr>
+          <w:rStyle w:val="CommentReference"/>
+        </w:rPr>
+        <w:annotationRef/>
+      </w:r>
+      <w:r>
+        <w:t>Where could we put in about the 2-4 players and the 2 dices rolling to calculate how many squares a player can move?</w:t>
+      </w:r>
+    </w:p>
+  </w:comment>
+  <w:comment w:id="11" w:author="Nicola Stirling" w:date="2022-02-06T20:14:00Z" w:initials="NS">
+    <w:p>
+      <w:pPr>
+        <w:pStyle w:val="CommentText"/>
+      </w:pPr>
+      <w:r>
+        <w:rPr>
+          <w:rStyle w:val="CommentReference"/>
+        </w:rPr>
+        <w:annotationRef/>
+      </w:r>
+      <w:r>
         <w:t>Will the control the whole board? If one of our players runs out of mana and ‘dies’ what happens their owned squares? Do they revert back to being unowned and up for grabs of the remaining players?</w:t>
       </w:r>
     </w:p>
   </w:comment>
-  <w:comment w:id="3" w:author="Nicola Stirling" w:date="2022-02-06T20:18:00Z" w:initials="NS">
+  <w:comment w:id="14" w:author="Nicola Stirling" w:date="2022-02-06T20:18:00Z" w:initials="NS">
     <w:p>
       <w:pPr>
         <w:pStyle w:val="CommentText"/>
@@ -1707,7 +1839,7 @@
       </w:r>
     </w:p>
   </w:comment>
-  <w:comment w:id="23" w:author="Nicola Stirling" w:date="2022-02-06T20:27:00Z" w:initials="NS">
+  <w:comment w:id="34" w:author="Nicola Stirling" w:date="2022-02-06T20:27:00Z" w:initials="NS">
     <w:p>
       <w:pPr>
         <w:pStyle w:val="CommentText"/>
@@ -1723,7 +1855,7 @@
       </w:r>
     </w:p>
   </w:comment>
-  <w:comment w:id="26" w:author="Nicola Stirling" w:date="2022-02-06T20:23:00Z" w:initials="NS">
+  <w:comment w:id="37" w:author="Nicola Stirling" w:date="2022-02-06T20:23:00Z" w:initials="NS">
     <w:p>
       <w:pPr>
         <w:pStyle w:val="CommentText"/>
@@ -1739,7 +1871,7 @@
       </w:r>
     </w:p>
   </w:comment>
-  <w:comment w:id="30" w:author="Nicola Stirling" w:date="2022-02-06T20:27:00Z" w:initials="NS">
+  <w:comment w:id="41" w:author="Nicola Stirling" w:date="2022-02-06T20:27:00Z" w:initials="NS">
     <w:p>
       <w:pPr>
         <w:pStyle w:val="CommentText"/>
@@ -1758,7 +1890,7 @@
       </w:r>
     </w:p>
   </w:comment>
-  <w:comment w:id="43" w:author="Nicola Stirling" w:date="2022-02-06T20:31:00Z" w:initials="NS">
+  <w:comment w:id="54" w:author="Nicola Stirling" w:date="2022-02-06T20:31:00Z" w:initials="NS">
     <w:p>
       <w:pPr>
         <w:pStyle w:val="CommentText"/>
@@ -1774,7 +1906,7 @@
       </w:r>
     </w:p>
   </w:comment>
-  <w:comment w:id="62" w:author="Nicola Stirling" w:date="2022-02-06T20:32:00Z" w:initials="NS">
+  <w:comment w:id="73" w:author="Nicola Stirling" w:date="2022-02-06T20:32:00Z" w:initials="NS">
     <w:p>
       <w:pPr>
         <w:pStyle w:val="CommentText"/>
@@ -1793,7 +1925,7 @@
       </w:r>
     </w:p>
   </w:comment>
-  <w:comment w:id="78" w:author="Nicola Stirling" w:date="2022-02-06T20:36:00Z" w:initials="NS">
+  <w:comment w:id="89" w:author="Nicola Stirling" w:date="2022-02-06T20:36:00Z" w:initials="NS">
     <w:p>
       <w:pPr>
         <w:pStyle w:val="CommentText"/>
@@ -1812,7 +1944,7 @@
       </w:r>
     </w:p>
   </w:comment>
-  <w:comment w:id="79" w:author="Nicola Stirling" w:date="2022-02-06T20:45:00Z" w:initials="NS">
+  <w:comment w:id="90" w:author="Nicola Stirling" w:date="2022-02-06T20:45:00Z" w:initials="NS">
     <w:p>
       <w:pPr>
         <w:pStyle w:val="CommentText"/>
@@ -1827,8 +1959,21 @@
         <w:t>I like this ides but based on requirement 7  &amp; 8 I don’t think this is correct. Also will 4 upgrades be deviating from the specification as it just mentioned that you had either development or major development? I think we maybe should stick to having 1 variation of upgrade and we could maybe use the different trees to name our forests instead, like the oak forest, birch forest, yew forest and Ash forest and charge the manna based on how amazing the tree is? Then maybe the major development / upgrade could be repopulating your forest with wildlife once the trees are established?</w:t>
       </w:r>
     </w:p>
+    <w:p>
+      <w:pPr>
+        <w:pStyle w:val="CommentText"/>
+      </w:pPr>
+    </w:p>
+    <w:p>
+      <w:pPr>
+        <w:pStyle w:val="CommentText"/>
+      </w:pPr>
+      <w:r>
+        <w:t>Also is it too magical and not really in the theme of save our planet as the type of trees are representing the druids rather than representing anything about saving the planet?</w:t>
+      </w:r>
+    </w:p>
   </w:comment>
-  <w:comment w:id="88" w:author="Nicola Stirling" w:date="2022-02-06T20:51:00Z" w:initials="NS">
+  <w:comment w:id="99" w:author="Nicola Stirling" w:date="2022-02-06T20:51:00Z" w:initials="NS">
     <w:p>
       <w:pPr>
         <w:pStyle w:val="CommentText"/>
@@ -1844,7 +1989,7 @@
       </w:r>
     </w:p>
   </w:comment>
-  <w:comment w:id="89" w:author="Nicola Stirling" w:date="2022-02-06T20:53:00Z" w:initials="NS">
+  <w:comment w:id="100" w:author="Nicola Stirling" w:date="2022-02-06T20:53:00Z" w:initials="NS">
     <w:p>
       <w:pPr>
         <w:pStyle w:val="CommentText"/>
@@ -1863,7 +2008,7 @@
       </w:r>
     </w:p>
   </w:comment>
-  <w:comment w:id="90" w:author="Nicola Stirling" w:date="2022-02-06T20:55:00Z" w:initials="NS">
+  <w:comment w:id="101" w:author="Nicola Stirling" w:date="2022-02-06T20:55:00Z" w:initials="NS">
     <w:p>
       <w:pPr>
         <w:pStyle w:val="CommentText"/>
@@ -1884,6 +2029,8 @@
 
 <file path=word/commentsExtended.xml><?xml version="1.0" encoding="utf-8"?>
 <w15:commentsEx xmlns:wpc="http://schemas.microsoft.com/office/word/2010/wordprocessingCanvas" xmlns:cx="http://schemas.microsoft.com/office/drawing/2014/chartex" xmlns:cx1="http://schemas.microsoft.com/office/drawing/2015/9/8/chartex" xmlns:cx2="http://schemas.microsoft.com/office/drawing/2015/10/21/chartex" xmlns:cx3="http://schemas.microsoft.com/office/drawing/2016/5/9/chartex" xmlns:cx4="http://schemas.microsoft.com/office/drawing/2016/5/10/chartex" xmlns:cx5="http://schemas.microsoft.com/office/drawing/2016/5/11/chartex" xmlns:cx6="http://schemas.microsoft.com/office/drawing/2016/5/12/chartex" xmlns:cx7="http://schemas.microsoft.com/office/drawing/2016/5/13/chartex" xmlns:cx8="http://schemas.microsoft.com/office/drawing/2016/5/14/chartex" xmlns:mc="http://schemas.openxmlformats.org/markup-compatibility/2006" xmlns:aink="http://schemas.microsoft.com/office/drawing/2016/ink" xmlns:am3d="http://schemas.microsoft.com/office/drawing/2017/model3d" xmlns:o="urn:schemas-microsoft-com:office:office" xmlns:r="http://schemas.openxmlformats.org/officeDocument/2006/relationships" xmlns:m="http://schemas.openxmlformats.org/officeDocument/2006/math" xmlns:v="urn:schemas-microsoft-com:vml" xmlns:wp14="http://schemas.microsoft.com/office/word/2010/wordprocessingDrawing" xmlns:wp="http://schemas.openxmlformats.org/drawingml/2006/wordprocessingDrawing" xmlns:w10="urn:schemas-microsoft-com:office:word" xmlns:w="http://schemas.openxmlformats.org/wordprocessingml/2006/main" xmlns:w14="http://schemas.microsoft.com/office/word/2010/wordml" xmlns:w15="http://schemas.microsoft.com/office/word/2012/wordml" xmlns:w16cex="http://schemas.microsoft.com/office/word/2018/wordml/cex" xmlns:w16cid="http://schemas.microsoft.com/office/word/2016/wordml/cid" xmlns:w16="http://schemas.microsoft.com/office/word/2018/wordml" xmlns:w16sdtdh="http://schemas.microsoft.com/office/word/2020/wordml/sdtdatahash" xmlns:w16se="http://schemas.microsoft.com/office/word/2015/wordml/symex" xmlns:wpg="http://schemas.microsoft.com/office/word/2010/wordprocessingGroup" xmlns:wpi="http://schemas.microsoft.com/office/word/2010/wordprocessingInk" xmlns:wne="http://schemas.microsoft.com/office/word/2006/wordml" xmlns:wps="http://schemas.microsoft.com/office/word/2010/wordprocessingShape" mc:Ignorable="w14 w15 w16se w16cid w16 w16cex w16sdtdh wp14">
+  <w15:commentEx w15:paraId="044030AC" w15:done="0"/>
+  <w15:commentEx w15:paraId="68902949" w15:done="0"/>
   <w15:commentEx w15:paraId="70E72B70" w15:done="0"/>
   <w15:commentEx w15:paraId="1BBB33D0" w15:done="0"/>
   <w15:commentEx w15:paraId="0372276E" w15:done="0"/>
@@ -1901,6 +2048,8 @@
 
 <file path=word/commentsExtensible.xml><?xml version="1.0" encoding="utf-8"?>
 <w16cex:commentsExtensible xmlns:wpc="http://schemas.microsoft.com/office/word/2010/wordprocessingCanvas" xmlns:cx="http://schemas.microsoft.com/office/drawing/2014/chartex" xmlns:cx1="http://schemas.microsoft.com/office/drawing/2015/9/8/chartex" xmlns:cx2="http://schemas.microsoft.com/office/drawing/2015/10/21/chartex" xmlns:cx3="http://schemas.microsoft.com/office/drawing/2016/5/9/chartex" xmlns:cx4="http://schemas.microsoft.com/office/drawing/2016/5/10/chartex" xmlns:cx5="http://schemas.microsoft.com/office/drawing/2016/5/11/chartex" xmlns:cx6="http://schemas.microsoft.com/office/drawing/2016/5/12/chartex" xmlns:cx7="http://schemas.microsoft.com/office/drawing/2016/5/13/chartex" xmlns:cx8="http://schemas.microsoft.com/office/drawing/2016/5/14/chartex" xmlns:mc="http://schemas.openxmlformats.org/markup-compatibility/2006" xmlns:aink="http://schemas.microsoft.com/office/drawing/2016/ink" xmlns:am3d="http://schemas.microsoft.com/office/drawing/2017/model3d" xmlns:o="urn:schemas-microsoft-com:office:office" xmlns:r="http://schemas.openxmlformats.org/officeDocument/2006/relationships" xmlns:m="http://schemas.openxmlformats.org/officeDocument/2006/math" xmlns:v="urn:schemas-microsoft-com:vml" xmlns:wp14="http://schemas.microsoft.com/office/word/2010/wordprocessingDrawing" xmlns:wp="http://schemas.openxmlformats.org/drawingml/2006/wordprocessingDrawing" xmlns:w10="urn:schemas-microsoft-com:office:word" xmlns:w="http://schemas.openxmlformats.org/wordprocessingml/2006/main" xmlns:w14="http://schemas.microsoft.com/office/word/2010/wordml" xmlns:w15="http://schemas.microsoft.com/office/word/2012/wordml" xmlns:w16cex="http://schemas.microsoft.com/office/word/2018/wordml/cex" xmlns:w16cid="http://schemas.microsoft.com/office/word/2016/wordml/cid" xmlns:w16="http://schemas.microsoft.com/office/word/2018/wordml" xmlns:w16sdtdh="http://schemas.microsoft.com/office/word/2020/wordml/sdtdatahash" xmlns:w16se="http://schemas.microsoft.com/office/word/2015/wordml/symex" xmlns:wpg="http://schemas.microsoft.com/office/word/2010/wordprocessingGroup" xmlns:wpi="http://schemas.microsoft.com/office/word/2010/wordprocessingInk" xmlns:wne="http://schemas.microsoft.com/office/word/2006/wordml" xmlns:wps="http://schemas.microsoft.com/office/word/2010/wordprocessingShape" mc:Ignorable="w14 w15 w16se w16cid w16 w16cex w16sdtdh wp14">
+  <w16cex:commentExtensible w16cex:durableId="25AAB66B" w16cex:dateUtc="2022-02-06T21:04:00Z"/>
+  <w16cex:commentExtensible w16cex:durableId="25AAB7BA" w16cex:dateUtc="2022-02-06T21:10:00Z"/>
   <w16cex:commentExtensible w16cex:durableId="25AAAA9B" w16cex:dateUtc="2022-02-06T20:14:00Z"/>
   <w16cex:commentExtensible w16cex:durableId="25AAABA7" w16cex:dateUtc="2022-02-06T20:18:00Z"/>
   <w16cex:commentExtensible w16cex:durableId="25AAADB3" w16cex:dateUtc="2022-02-06T20:27:00Z"/>
@@ -1918,6 +2067,8 @@
 
 <file path=word/commentsIds.xml><?xml version="1.0" encoding="utf-8"?>
 <w16cid:commentsIds xmlns:wpc="http://schemas.microsoft.com/office/word/2010/wordprocessingCanvas" xmlns:cx="http://schemas.microsoft.com/office/drawing/2014/chartex" xmlns:cx1="http://schemas.microsoft.com/office/drawing/2015/9/8/chartex" xmlns:cx2="http://schemas.microsoft.com/office/drawing/2015/10/21/chartex" xmlns:cx3="http://schemas.microsoft.com/office/drawing/2016/5/9/chartex" xmlns:cx4="http://schemas.microsoft.com/office/drawing/2016/5/10/chartex" xmlns:cx5="http://schemas.microsoft.com/office/drawing/2016/5/11/chartex" xmlns:cx6="http://schemas.microsoft.com/office/drawing/2016/5/12/chartex" xmlns:cx7="http://schemas.microsoft.com/office/drawing/2016/5/13/chartex" xmlns:cx8="http://schemas.microsoft.com/office/drawing/2016/5/14/chartex" xmlns:mc="http://schemas.openxmlformats.org/markup-compatibility/2006" xmlns:aink="http://schemas.microsoft.com/office/drawing/2016/ink" xmlns:am3d="http://schemas.microsoft.com/office/drawing/2017/model3d" xmlns:o="urn:schemas-microsoft-com:office:office" xmlns:r="http://schemas.openxmlformats.org/officeDocument/2006/relationships" xmlns:m="http://schemas.openxmlformats.org/officeDocument/2006/math" xmlns:v="urn:schemas-microsoft-com:vml" xmlns:wp14="http://schemas.microsoft.com/office/word/2010/wordprocessingDrawing" xmlns:wp="http://schemas.openxmlformats.org/drawingml/2006/wordprocessingDrawing" xmlns:w10="urn:schemas-microsoft-com:office:word" xmlns:w="http://schemas.openxmlformats.org/wordprocessingml/2006/main" xmlns:w14="http://schemas.microsoft.com/office/word/2010/wordml" xmlns:w15="http://schemas.microsoft.com/office/word/2012/wordml" xmlns:w16cex="http://schemas.microsoft.com/office/word/2018/wordml/cex" xmlns:w16cid="http://schemas.microsoft.com/office/word/2016/wordml/cid" xmlns:w16="http://schemas.microsoft.com/office/word/2018/wordml" xmlns:w16sdtdh="http://schemas.microsoft.com/office/word/2020/wordml/sdtdatahash" xmlns:w16se="http://schemas.microsoft.com/office/word/2015/wordml/symex" xmlns:wpg="http://schemas.microsoft.com/office/word/2010/wordprocessingGroup" xmlns:wpi="http://schemas.microsoft.com/office/word/2010/wordprocessingInk" xmlns:wne="http://schemas.microsoft.com/office/word/2006/wordml" xmlns:wps="http://schemas.microsoft.com/office/word/2010/wordprocessingShape" mc:Ignorable="w14 w15 w16se w16cid w16 w16cex w16sdtdh wp14">
+  <w16cid:commentId w16cid:paraId="044030AC" w16cid:durableId="25AAB66B"/>
+  <w16cid:commentId w16cid:paraId="68902949" w16cid:durableId="25AAB7BA"/>
   <w16cid:commentId w16cid:paraId="70E72B70" w16cid:durableId="25AAAA9B"/>
   <w16cid:commentId w16cid:paraId="1BBB33D0" w16cid:durableId="25AAABA7"/>
   <w16cid:commentId w16cid:paraId="0372276E" w16cid:durableId="25AAADB3"/>

</xml_diff>